<commit_message>
Day 2 - Added few topics of python and skipped basic topics like arithmetic operators. If requried will add later.
</commit_message>
<xml_diff>
--- a/notes.docx
+++ b/notes.docx
@@ -316,8 +316,6 @@
           <w:u w:val="single"/>
         </w:rPr>
       </w:pPr>
-      <w:bookmarkStart w:id="0" w:name="_GoBack"/>
-      <w:bookmarkEnd w:id="0"/>
       <w:r>
         <w:rPr>
           <w:b/>
@@ -394,10 +392,7 @@
         </w:r>
       </w:hyperlink>
       <w:r>
-        <w:t xml:space="preserve"> </w:t>
-      </w:r>
-      <w:r>
-        <w:t>[Make sure you select the installation path.]</w:t>
+        <w:t xml:space="preserve"> [Make sure you select the installation path.]</w:t>
       </w:r>
     </w:p>
     <w:p>
@@ -449,6 +444,659 @@
         <w:t>We are almost done, just one more thing, cloning GIT Hub project</w:t>
       </w:r>
     </w:p>
+    <w:p>
+      <w:pPr>
+        <w:rPr>
+          <w:b/>
+          <w:u w:val="single"/>
+        </w:rPr>
+      </w:pPr>
+      <w:r>
+        <w:rPr>
+          <w:b/>
+          <w:u w:val="single"/>
+        </w:rPr>
+        <w:t>Cloning GIT Hub project</w:t>
+      </w:r>
+    </w:p>
+    <w:p>
+      <w:pPr>
+        <w:pStyle w:val="ListParagraph"/>
+        <w:numPr>
+          <w:ilvl w:val="0"/>
+          <w:numId w:val="3"/>
+        </w:numPr>
+      </w:pPr>
+      <w:r>
+        <w:t xml:space="preserve">In the </w:t>
+      </w:r>
+      <w:proofErr w:type="spellStart"/>
+      <w:r>
+        <w:t>git</w:t>
+      </w:r>
+      <w:proofErr w:type="spellEnd"/>
+      <w:r>
+        <w:t xml:space="preserve"> hub project website, click on Clone/Download button</w:t>
+      </w:r>
+    </w:p>
+    <w:p/>
+    <w:p>
+      <w:r>
+        <w:rPr>
+          <w:noProof/>
+        </w:rPr>
+        <w:lastRenderedPageBreak/>
+        <w:drawing>
+          <wp:inline distT="0" distB="0" distL="0" distR="0" wp14:anchorId="0FA0B895" wp14:editId="74FFA3C5">
+            <wp:extent cx="5943600" cy="3301365"/>
+            <wp:effectExtent l="0" t="0" r="0" b="0"/>
+            <wp:docPr id="1" name="Picture 1"/>
+            <wp:cNvGraphicFramePr>
+              <a:graphicFrameLocks xmlns:a="http://schemas.openxmlformats.org/drawingml/2006/main" noChangeAspect="1"/>
+            </wp:cNvGraphicFramePr>
+            <a:graphic xmlns:a="http://schemas.openxmlformats.org/drawingml/2006/main">
+              <a:graphicData uri="http://schemas.openxmlformats.org/drawingml/2006/picture">
+                <pic:pic xmlns:pic="http://schemas.openxmlformats.org/drawingml/2006/picture">
+                  <pic:nvPicPr>
+                    <pic:cNvPr id="1" name=""/>
+                    <pic:cNvPicPr/>
+                  </pic:nvPicPr>
+                  <pic:blipFill>
+                    <a:blip r:embed="rId10"/>
+                    <a:stretch>
+                      <a:fillRect/>
+                    </a:stretch>
+                  </pic:blipFill>
+                  <pic:spPr>
+                    <a:xfrm>
+                      <a:off x="0" y="0"/>
+                      <a:ext cx="5943600" cy="3301365"/>
+                    </a:xfrm>
+                    <a:prstGeom prst="rect">
+                      <a:avLst/>
+                    </a:prstGeom>
+                  </pic:spPr>
+                </pic:pic>
+              </a:graphicData>
+            </a:graphic>
+          </wp:inline>
+        </w:drawing>
+      </w:r>
+    </w:p>
+    <w:p/>
+    <w:p>
+      <w:pPr>
+        <w:pStyle w:val="ListParagraph"/>
+        <w:numPr>
+          <w:ilvl w:val="0"/>
+          <w:numId w:val="3"/>
+        </w:numPr>
+      </w:pPr>
+      <w:r>
+        <w:t>Copy the URL</w:t>
+      </w:r>
+    </w:p>
+    <w:p>
+      <w:pPr>
+        <w:pStyle w:val="ListParagraph"/>
+        <w:numPr>
+          <w:ilvl w:val="0"/>
+          <w:numId w:val="3"/>
+        </w:numPr>
+      </w:pPr>
+      <w:r>
+        <w:t xml:space="preserve">Open </w:t>
+      </w:r>
+      <w:proofErr w:type="spellStart"/>
+      <w:r>
+        <w:t>Git</w:t>
+      </w:r>
+      <w:proofErr w:type="spellEnd"/>
+      <w:r>
+        <w:t xml:space="preserve"> bash and type ``</w:t>
+      </w:r>
+      <w:proofErr w:type="spellStart"/>
+      <w:r>
+        <w:t>git</w:t>
+      </w:r>
+      <w:proofErr w:type="spellEnd"/>
+      <w:r>
+        <w:t xml:space="preserve"> clone &lt;</w:t>
+      </w:r>
+      <w:proofErr w:type="spellStart"/>
+      <w:r>
+        <w:t>url</w:t>
+      </w:r>
+      <w:proofErr w:type="spellEnd"/>
+      <w:r>
+        <w:t>&gt;``</w:t>
+      </w:r>
+    </w:p>
+    <w:p>
+      <w:pPr>
+        <w:pStyle w:val="ListParagraph"/>
+        <w:numPr>
+          <w:ilvl w:val="0"/>
+          <w:numId w:val="3"/>
+        </w:numPr>
+      </w:pPr>
+      <w:r>
+        <w:t>Alternatively we can use any of the GIT client and Source tree is one of the best</w:t>
+      </w:r>
+      <w:r>
+        <w:t xml:space="preserve"> app for windows</w:t>
+      </w:r>
+      <w:r>
+        <w:t>.</w:t>
+      </w:r>
+      <w:r>
+        <w:t xml:space="preserve"> [Source Tree Download URL : </w:t>
+      </w:r>
+      <w:r>
+        <w:t>[</w:t>
+      </w:r>
+      <w:r>
+        <w:t>https://www.sourcetreeapp.com/</w:t>
+      </w:r>
+      <w:r>
+        <w:t>]</w:t>
+      </w:r>
+    </w:p>
+    <w:p>
+      <w:r>
+        <w:t>We have a place to develop and maintain the code now. So environment setup is done.</w:t>
+      </w:r>
+    </w:p>
+    <w:p>
+      <w:pPr>
+        <w:rPr>
+          <w:b/>
+          <w:u w:val="single"/>
+        </w:rPr>
+      </w:pPr>
+      <w:r>
+        <w:rPr>
+          <w:b/>
+          <w:u w:val="single"/>
+        </w:rPr>
+        <w:t>Python</w:t>
+      </w:r>
+    </w:p>
+    <w:p>
+      <w:r>
+        <w:t xml:space="preserve">Python is </w:t>
+      </w:r>
+      <w:r>
+        <w:t xml:space="preserve">an interpreter based language hence we don’t need to compile the code to execute and it can be executed interactively </w:t>
+      </w:r>
+    </w:p>
+    <w:p>
+      <w:r>
+        <w:t>Basic arithmetic operations, string operations are mostly like other languages but little better here. So nothing much to discuss over there.</w:t>
+      </w:r>
+    </w:p>
+    <w:p>
+      <w:r>
+        <w:t>Whereas data types like List is little important to go through,</w:t>
+      </w:r>
+    </w:p>
+    <w:p>
+      <w:pPr>
+        <w:rPr>
+          <w:b/>
+          <w:u w:val="single"/>
+        </w:rPr>
+      </w:pPr>
+      <w:r>
+        <w:rPr>
+          <w:b/>
+          <w:u w:val="single"/>
+        </w:rPr>
+        <w:t>List</w:t>
+      </w:r>
+    </w:p>
+    <w:p>
+      <w:r>
+        <w:t xml:space="preserve">Python is not having arrays instead they have list. String is an </w:t>
+      </w:r>
+      <w:r>
+        <w:rPr>
+          <w:strike/>
+        </w:rPr>
+        <w:t>array</w:t>
+      </w:r>
+      <w:r>
+        <w:t xml:space="preserve"> list of characters so that’s the best example for list.</w:t>
+      </w:r>
+    </w:p>
+    <w:p>
+      <w:r>
+        <w:t xml:space="preserve">In generally List will be given </w:t>
+      </w:r>
+      <w:r>
+        <w:t>in</w:t>
+      </w:r>
+      <w:r>
+        <w:t xml:space="preserve"> comma separated </w:t>
+      </w:r>
+      <w:r>
+        <w:t>format in python.</w:t>
+      </w:r>
+    </w:p>
+    <w:p>
+      <w:r>
+        <w:t>Simple list would be like below,</w:t>
+      </w:r>
+    </w:p>
+    <w:p>
+      <w:r>
+        <w:t xml:space="preserve">A = [1, </w:t>
+      </w:r>
+      <w:r>
+        <w:t>2, 3, 4</w:t>
+      </w:r>
+      <w:r>
+        <w:t>, 5]</w:t>
+      </w:r>
+    </w:p>
+    <w:p>
+      <w:r>
+        <w:lastRenderedPageBreak/>
+        <w:t xml:space="preserve">And </w:t>
+      </w:r>
+      <w:proofErr w:type="gramStart"/>
+      <w:r>
+        <w:t>A[</w:t>
+      </w:r>
+      <w:proofErr w:type="gramEnd"/>
+      <w:r>
+        <w:t xml:space="preserve">0] would return 1 and A[1] would return 2 and so on. Python also supports </w:t>
+      </w:r>
+      <w:r>
+        <w:rPr>
+          <w:b/>
+          <w:i/>
+        </w:rPr>
+        <w:t>reverse</w:t>
+      </w:r>
+      <w:r>
+        <w:t xml:space="preserve"> (negative) notation means, </w:t>
+      </w:r>
+      <w:proofErr w:type="gramStart"/>
+      <w:r>
+        <w:t>A[</w:t>
+      </w:r>
+      <w:proofErr w:type="gramEnd"/>
+      <w:r>
+        <w:t xml:space="preserve">1] would return last element </w:t>
+      </w:r>
+      <w:proofErr w:type="spellStart"/>
+      <w:r>
+        <w:t>i.e</w:t>
+      </w:r>
+      <w:proofErr w:type="spellEnd"/>
+      <w:r>
+        <w:t xml:space="preserve"> 5. It is not necessary to get the size of list to get last element.</w:t>
+      </w:r>
+    </w:p>
+    <w:p>
+      <w:r>
+        <w:t xml:space="preserve">List also supports the concept of </w:t>
+      </w:r>
+      <w:r>
+        <w:rPr>
+          <w:b/>
+          <w:i/>
+        </w:rPr>
+        <w:t>slicing</w:t>
+      </w:r>
+      <w:r>
+        <w:rPr>
+          <w:b/>
+          <w:i/>
+        </w:rPr>
+        <w:t xml:space="preserve">, </w:t>
+      </w:r>
+      <w:r>
+        <w:t>(Just like take substring operations in other languages but little better)</w:t>
+      </w:r>
+    </w:p>
+    <w:p>
+      <w:pPr>
+        <w:ind w:firstLine="720"/>
+        <w:rPr>
+          <w:b/>
+          <w:i/>
+          <w:u w:val="single"/>
+        </w:rPr>
+      </w:pPr>
+      <w:r>
+        <w:rPr>
+          <w:b/>
+          <w:i/>
+          <w:u w:val="single"/>
+        </w:rPr>
+        <w:t>Slicing</w:t>
+      </w:r>
+    </w:p>
+    <w:p>
+      <w:pPr>
+        <w:ind w:left="720"/>
+      </w:pPr>
+      <w:r>
+        <w:t xml:space="preserve">Syntax would be </w:t>
+      </w:r>
+      <w:proofErr w:type="spellStart"/>
+      <w:proofErr w:type="gramStart"/>
+      <w:r>
+        <w:t>ListVariable</w:t>
+      </w:r>
+      <w:proofErr w:type="spellEnd"/>
+      <w:r>
+        <w:t>[</w:t>
+      </w:r>
+      <w:proofErr w:type="spellStart"/>
+      <w:proofErr w:type="gramEnd"/>
+      <w:r>
+        <w:t>Start:End</w:t>
+      </w:r>
+      <w:proofErr w:type="spellEnd"/>
+      <w:r>
+        <w:t>]</w:t>
+      </w:r>
+    </w:p>
+    <w:p>
+      <w:pPr>
+        <w:ind w:left="720"/>
+      </w:pPr>
+      <w:r>
+        <w:t xml:space="preserve">So </w:t>
+      </w:r>
+      <w:proofErr w:type="gramStart"/>
+      <w:r>
+        <w:t>A[</w:t>
+      </w:r>
+      <w:proofErr w:type="gramEnd"/>
+      <w:r>
+        <w:t>1,3] would return [2,3,4]</w:t>
+      </w:r>
+    </w:p>
+    <w:p>
+      <w:pPr>
+        <w:ind w:left="720"/>
+      </w:pPr>
+      <w:r>
+        <w:t>Both start and end are optional, if start is not given it takes from first element and if end is not given it goes till last element.</w:t>
+      </w:r>
+    </w:p>
+    <w:p>
+      <w:pPr>
+        <w:ind w:left="720"/>
+      </w:pPr>
+      <w:proofErr w:type="gramStart"/>
+      <w:r>
+        <w:t>A[</w:t>
+      </w:r>
+      <w:proofErr w:type="gramEnd"/>
+      <w:r>
+        <w:t>3:] would return [4, 5] and A[:2] would return [1, 2, 3]</w:t>
+      </w:r>
+    </w:p>
+    <w:p>
+      <w:pPr>
+        <w:ind w:left="720"/>
+      </w:pPr>
+      <w:r>
+        <w:t>Even here reverse notation is supported.</w:t>
+      </w:r>
+    </w:p>
+    <w:p>
+      <w:pPr>
+        <w:ind w:left="720"/>
+      </w:pPr>
+      <w:proofErr w:type="gramStart"/>
+      <w:r>
+        <w:t>A[</w:t>
+      </w:r>
+      <w:proofErr w:type="gramEnd"/>
+      <w:r>
+        <w:t>-3:] would return [3, 4, 5]</w:t>
+      </w:r>
+    </w:p>
+    <w:p>
+      <w:pPr>
+        <w:ind w:left="720"/>
+      </w:pPr>
+    </w:p>
+    <w:p>
+      <w:pPr>
+        <w:ind w:left="720"/>
+        <w:rPr>
+          <w:b/>
+          <w:i/>
+          <w:u w:val="single"/>
+        </w:rPr>
+      </w:pPr>
+      <w:r>
+        <w:rPr>
+          <w:b/>
+          <w:i/>
+          <w:u w:val="single"/>
+        </w:rPr>
+        <w:t xml:space="preserve">Adding element and </w:t>
+      </w:r>
+      <w:r>
+        <w:rPr>
+          <w:b/>
+          <w:i/>
+          <w:u w:val="single"/>
+        </w:rPr>
+        <w:t>Concatenation</w:t>
+      </w:r>
+    </w:p>
+    <w:p>
+      <w:pPr>
+        <w:ind w:left="720"/>
+      </w:pPr>
+      <w:r>
+        <w:t>Simple + sign would do concatenation like below</w:t>
+      </w:r>
+    </w:p>
+    <w:p>
+      <w:pPr>
+        <w:ind w:left="720"/>
+      </w:pPr>
+      <w:r>
+        <w:t>A + [6, 7, 8, 9, 10] would return [1, 2, 3, 4, 5, 6, 7, 8, 9, 10]</w:t>
+      </w:r>
+    </w:p>
+    <w:p>
+      <w:pPr>
+        <w:ind w:left="720"/>
+      </w:pPr>
+      <w:r>
+        <w:t>And there is a function called append which would add element to list.</w:t>
+      </w:r>
+    </w:p>
+    <w:p>
+      <w:pPr>
+        <w:ind w:left="720"/>
+      </w:pPr>
+      <w:proofErr w:type="spellStart"/>
+      <w:proofErr w:type="gramStart"/>
+      <w:r>
+        <w:t>A.append</w:t>
+      </w:r>
+      <w:proofErr w:type="spellEnd"/>
+      <w:r>
+        <w:t>(</w:t>
+      </w:r>
+      <w:proofErr w:type="gramEnd"/>
+      <w:r>
+        <w:t xml:space="preserve">6) would be </w:t>
+      </w:r>
+      <w:r>
+        <w:t xml:space="preserve"> [1,</w:t>
+      </w:r>
+      <w:r>
+        <w:t xml:space="preserve"> </w:t>
+      </w:r>
+      <w:r>
+        <w:t>2,</w:t>
+      </w:r>
+      <w:r>
+        <w:t xml:space="preserve"> </w:t>
+      </w:r>
+      <w:r>
+        <w:t>3,</w:t>
+      </w:r>
+      <w:r>
+        <w:t xml:space="preserve"> </w:t>
+      </w:r>
+      <w:r>
+        <w:t>4,</w:t>
+      </w:r>
+      <w:r>
+        <w:t xml:space="preserve"> </w:t>
+      </w:r>
+      <w:r>
+        <w:t>5,</w:t>
+      </w:r>
+      <w:r>
+        <w:t xml:space="preserve"> </w:t>
+      </w:r>
+      <w:r>
+        <w:t>6]</w:t>
+      </w:r>
+    </w:p>
+    <w:p>
+      <w:pPr>
+        <w:ind w:left="720"/>
+      </w:pPr>
+      <w:r>
+        <w:t>When you use list in append it would result as nested list</w:t>
+      </w:r>
+    </w:p>
+    <w:p>
+      <w:pPr>
+        <w:ind w:left="720"/>
+      </w:pPr>
+      <w:proofErr w:type="spellStart"/>
+      <w:proofErr w:type="gramStart"/>
+      <w:r>
+        <w:t>A.append</w:t>
+      </w:r>
+      <w:proofErr w:type="spellEnd"/>
+      <w:r>
+        <w:t>(</w:t>
+      </w:r>
+      <w:proofErr w:type="gramEnd"/>
+      <w:r>
+        <w:t>[</w:t>
+      </w:r>
+      <w:r>
+        <w:t>6, 7</w:t>
+      </w:r>
+      <w:r>
+        <w:t>])</w:t>
+      </w:r>
+      <w:r>
+        <w:t xml:space="preserve"> would result [1, 2, 3, 4, 5, [6, 7]]</w:t>
+      </w:r>
+    </w:p>
+    <w:p>
+      <w:r>
+        <w:t xml:space="preserve">To find the length of the list, can use </w:t>
+      </w:r>
+      <w:proofErr w:type="spellStart"/>
+      <w:proofErr w:type="gramStart"/>
+      <w:r>
+        <w:t>len</w:t>
+      </w:r>
+      <w:proofErr w:type="spellEnd"/>
+      <w:r>
+        <w:t>(</w:t>
+      </w:r>
+      <w:proofErr w:type="spellStart"/>
+      <w:proofErr w:type="gramEnd"/>
+      <w:r>
+        <w:t>listvariable</w:t>
+      </w:r>
+      <w:proofErr w:type="spellEnd"/>
+      <w:r>
+        <w:t>). That’s all about basic of List we should know about it.</w:t>
+      </w:r>
+    </w:p>
+    <w:p>
+      <w:pPr>
+        <w:rPr>
+          <w:b/>
+          <w:u w:val="single"/>
+        </w:rPr>
+      </w:pPr>
+      <w:r>
+        <w:rPr>
+          <w:b/>
+          <w:u w:val="single"/>
+        </w:rPr>
+        <w:t>Control Flows</w:t>
+      </w:r>
+    </w:p>
+    <w:p>
+      <w:r>
+        <w:t>Like</w:t>
+      </w:r>
+      <w:r>
+        <w:t xml:space="preserve"> any other languages python also supports if-else, for-break-continue, while conditions. </w:t>
+      </w:r>
+    </w:p>
+    <w:p>
+      <w:r>
+        <w:t>For loop alone is little different which works only with Range of elements or objects. It is not following traditional initialization, condition, increment format of for loop(C, Java, C# languages using this style)</w:t>
+      </w:r>
+    </w:p>
+    <w:p>
+      <w:r>
+        <w:t xml:space="preserve">There is a small variable called pass which is simply do nothing. </w:t>
+      </w:r>
+    </w:p>
+    <w:p>
+      <w:r>
+        <w:t xml:space="preserve">There isn’t much new with Python so </w:t>
+      </w:r>
+      <w:r>
+        <w:t>let’s</w:t>
+      </w:r>
+      <w:r>
+        <w:t xml:space="preserve"> move on.</w:t>
+      </w:r>
+      <w:r>
+        <w:t xml:space="preserve"> </w:t>
+      </w:r>
+    </w:p>
+    <w:p>
+      <w:pPr>
+        <w:rPr>
+          <w:b/>
+          <w:u w:val="single"/>
+        </w:rPr>
+      </w:pPr>
+      <w:r>
+        <w:rPr>
+          <w:b/>
+          <w:u w:val="single"/>
+        </w:rPr>
+        <w:t>Functions</w:t>
+      </w:r>
+    </w:p>
+    <w:p>
+      <w:bookmarkStart w:id="0" w:name="_GoBack"/>
+      <w:r>
+        <w:t>Yet to write</w:t>
+      </w:r>
+    </w:p>
+    <w:bookmarkEnd w:id="0"/>
+    <w:p/>
     <w:p/>
     <w:p/>
     <w:p/>
@@ -489,6 +1137,95 @@
 <file path=word/numbering.xml><?xml version="1.0" encoding="utf-8"?>
 <w:numbering xmlns:wpc="http://schemas.microsoft.com/office/word/2010/wordprocessingCanvas" xmlns:mc="http://schemas.openxmlformats.org/markup-compatibility/2006" xmlns:o="urn:schemas-microsoft-com:office:office" xmlns:r="http://schemas.openxmlformats.org/officeDocument/2006/relationships" xmlns:m="http://schemas.openxmlformats.org/officeDocument/2006/math" xmlns:v="urn:schemas-microsoft-com:vml" xmlns:wp14="http://schemas.microsoft.com/office/word/2010/wordprocessingDrawing" xmlns:wp="http://schemas.openxmlformats.org/drawingml/2006/wordprocessingDrawing" xmlns:w10="urn:schemas-microsoft-com:office:word" xmlns:w="http://schemas.openxmlformats.org/wordprocessingml/2006/main" xmlns:w14="http://schemas.microsoft.com/office/word/2010/wordml" xmlns:w15="http://schemas.microsoft.com/office/word/2012/wordml" xmlns:wpg="http://schemas.microsoft.com/office/word/2010/wordprocessingGroup" xmlns:wpi="http://schemas.microsoft.com/office/word/2010/wordprocessingInk" xmlns:wne="http://schemas.microsoft.com/office/word/2006/wordml" xmlns:wps="http://schemas.microsoft.com/office/word/2010/wordprocessingShape" mc:Ignorable="w14 w15 wp14">
   <w:abstractNum w:abstractNumId="0" w15:restartNumberingAfterBreak="0">
+    <w:nsid w:val="0E3A7C42"/>
+    <w:multiLevelType w:val="hybridMultilevel"/>
+    <w:tmpl w:val="C2BEAF06"/>
+    <w:lvl w:ilvl="0" w:tplc="04090011">
+      <w:start w:val="1"/>
+      <w:numFmt w:val="decimal"/>
+      <w:lvlText w:val="%1)"/>
+      <w:lvlJc w:val="left"/>
+      <w:pPr>
+        <w:ind w:left="720" w:hanging="360"/>
+      </w:pPr>
+      <w:rPr>
+        <w:rFonts w:hint="default"/>
+      </w:rPr>
+    </w:lvl>
+    <w:lvl w:ilvl="1" w:tplc="04090019" w:tentative="1">
+      <w:start w:val="1"/>
+      <w:numFmt w:val="lowerLetter"/>
+      <w:lvlText w:val="%2."/>
+      <w:lvlJc w:val="left"/>
+      <w:pPr>
+        <w:ind w:left="1440" w:hanging="360"/>
+      </w:pPr>
+    </w:lvl>
+    <w:lvl w:ilvl="2" w:tplc="0409001B" w:tentative="1">
+      <w:start w:val="1"/>
+      <w:numFmt w:val="lowerRoman"/>
+      <w:lvlText w:val="%3."/>
+      <w:lvlJc w:val="right"/>
+      <w:pPr>
+        <w:ind w:left="2160" w:hanging="180"/>
+      </w:pPr>
+    </w:lvl>
+    <w:lvl w:ilvl="3" w:tplc="0409000F" w:tentative="1">
+      <w:start w:val="1"/>
+      <w:numFmt w:val="decimal"/>
+      <w:lvlText w:val="%4."/>
+      <w:lvlJc w:val="left"/>
+      <w:pPr>
+        <w:ind w:left="2880" w:hanging="360"/>
+      </w:pPr>
+    </w:lvl>
+    <w:lvl w:ilvl="4" w:tplc="04090019" w:tentative="1">
+      <w:start w:val="1"/>
+      <w:numFmt w:val="lowerLetter"/>
+      <w:lvlText w:val="%5."/>
+      <w:lvlJc w:val="left"/>
+      <w:pPr>
+        <w:ind w:left="3600" w:hanging="360"/>
+      </w:pPr>
+    </w:lvl>
+    <w:lvl w:ilvl="5" w:tplc="0409001B" w:tentative="1">
+      <w:start w:val="1"/>
+      <w:numFmt w:val="lowerRoman"/>
+      <w:lvlText w:val="%6."/>
+      <w:lvlJc w:val="right"/>
+      <w:pPr>
+        <w:ind w:left="4320" w:hanging="180"/>
+      </w:pPr>
+    </w:lvl>
+    <w:lvl w:ilvl="6" w:tplc="0409000F" w:tentative="1">
+      <w:start w:val="1"/>
+      <w:numFmt w:val="decimal"/>
+      <w:lvlText w:val="%7."/>
+      <w:lvlJc w:val="left"/>
+      <w:pPr>
+        <w:ind w:left="5040" w:hanging="360"/>
+      </w:pPr>
+    </w:lvl>
+    <w:lvl w:ilvl="7" w:tplc="04090019" w:tentative="1">
+      <w:start w:val="1"/>
+      <w:numFmt w:val="lowerLetter"/>
+      <w:lvlText w:val="%8."/>
+      <w:lvlJc w:val="left"/>
+      <w:pPr>
+        <w:ind w:left="5760" w:hanging="360"/>
+      </w:pPr>
+    </w:lvl>
+    <w:lvl w:ilvl="8" w:tplc="0409001B" w:tentative="1">
+      <w:start w:val="1"/>
+      <w:numFmt w:val="lowerRoman"/>
+      <w:lvlText w:val="%9."/>
+      <w:lvlJc w:val="right"/>
+      <w:pPr>
+        <w:ind w:left="6480" w:hanging="180"/>
+      </w:pPr>
+    </w:lvl>
+  </w:abstractNum>
+  <w:abstractNum w:abstractNumId="1" w15:restartNumberingAfterBreak="0">
     <w:nsid w:val="2F83010F"/>
     <w:multiLevelType w:val="hybridMultilevel"/>
     <w:tmpl w:val="856E32EC"/>
@@ -577,7 +1314,7 @@
       </w:pPr>
     </w:lvl>
   </w:abstractNum>
-  <w:abstractNum w:abstractNumId="1" w15:restartNumberingAfterBreak="0">
+  <w:abstractNum w:abstractNumId="2" w15:restartNumberingAfterBreak="0">
     <w:nsid w:val="73B823FC"/>
     <w:multiLevelType w:val="hybridMultilevel"/>
     <w:tmpl w:val="5052D544"/>
@@ -691,10 +1428,13 @@
     </w:lvl>
   </w:abstractNum>
   <w:num w:numId="1">
-    <w:abstractNumId w:val="0"/>
+    <w:abstractNumId w:val="1"/>
   </w:num>
   <w:num w:numId="2">
-    <w:abstractNumId w:val="1"/>
+    <w:abstractNumId w:val="2"/>
+  </w:num>
+  <w:num w:numId="3">
+    <w:abstractNumId w:val="0"/>
   </w:num>
 </w:numbering>
 </file>

</xml_diff>

<commit_message>
Added few notes about functions and class is next.
</commit_message>
<xml_diff>
--- a/notes.docx
+++ b/notes.docx
@@ -17,7 +17,6 @@
         <w:t>Python 3.x – current and Feature of the language</w:t>
       </w:r>
     </w:p>
-    <w:p/>
     <w:p>
       <w:pPr>
         <w:rPr>
@@ -635,6 +634,93 @@
         <w:t>Basic arithmetic operations, string operations are mostly like other languages but little better here. So nothing much to discuss over there.</w:t>
       </w:r>
     </w:p>
+    <w:p/>
+    <w:tbl>
+      <w:tblPr>
+        <w:tblStyle w:val="TableGrid"/>
+        <w:tblW w:w="0" w:type="auto"/>
+        <w:tblLook w:val="04A0" w:firstRow="1" w:lastRow="0" w:firstColumn="1" w:lastColumn="0" w:noHBand="0" w:noVBand="1"/>
+      </w:tblPr>
+      <w:tblGrid>
+        <w:gridCol w:w="9350"/>
+      </w:tblGrid>
+      <w:tr>
+        <w:tc>
+          <w:tcPr>
+            <w:tcW w:w="9350" w:type="dxa"/>
+            <w:shd w:val="clear" w:color="auto" w:fill="FBE4D5" w:themeFill="accent2" w:themeFillTint="33"/>
+          </w:tcPr>
+          <w:p>
+            <w:pPr>
+              <w:rPr>
+                <w:b/>
+                <w:i/>
+                <w:u w:val="single"/>
+              </w:rPr>
+            </w:pPr>
+            <w:r>
+              <w:rPr>
+                <w:b/>
+                <w:i/>
+                <w:u w:val="single"/>
+              </w:rPr>
+              <w:t>Note:</w:t>
+            </w:r>
+          </w:p>
+          <w:p>
+            <w:r>
+              <w:t xml:space="preserve">Before to All, one of the most important this is, in python </w:t>
+            </w:r>
+            <w:r>
+              <w:rPr>
+                <w:b/>
+                <w:i/>
+                <w:u w:val="single"/>
+              </w:rPr>
+              <w:t>“Everything is an Object”</w:t>
+            </w:r>
+            <w:r>
+              <w:rPr>
+                <w:b/>
+                <w:i/>
+                <w:u w:val="single"/>
+              </w:rPr>
+              <w:t>,</w:t>
+            </w:r>
+            <w:r>
+              <w:t xml:space="preserve"> and almost everything has attributes and methods. All functions have a built-in attribute __doc__, which returns the doc string defined in the function's source code. The sys module is an object which has (among other things) an attribute called path. And so forth.</w:t>
+            </w:r>
+          </w:p>
+          <w:p>
+            <w:r>
+              <w:t xml:space="preserve">In other words, </w:t>
+            </w:r>
+            <w:r>
+              <w:t>But everything is an object in the sense that it can be assigned to a variable or passed as an argument to a function</w:t>
+            </w:r>
+          </w:p>
+          <w:p/>
+          <w:p>
+            <w:pPr>
+              <w:rPr>
+                <w:i/>
+                <w:u w:val="single"/>
+              </w:rPr>
+            </w:pPr>
+            <w:r>
+              <w:rPr>
+                <w:i/>
+                <w:u w:val="single"/>
+              </w:rPr>
+              <w:t>It means even a function or class can be an argument to another function.</w:t>
+            </w:r>
+          </w:p>
+          <w:p/>
+        </w:tc>
+      </w:tr>
+    </w:tbl>
+    <w:p/>
+    <w:p/>
     <w:p>
       <w:r>
         <w:t>Whereas data types like List is little important to go through,</w:t>
@@ -701,7 +787,6 @@
     </w:p>
     <w:p>
       <w:r>
-        <w:lastRenderedPageBreak/>
         <w:t xml:space="preserve">And </w:t>
       </w:r>
       <w:proofErr w:type="gramStart"/>
@@ -1030,6 +1115,22 @@
     <w:p>
       <w:pPr>
         <w:rPr>
+          <w:i/>
+          <w:u w:val="single"/>
+        </w:rPr>
+      </w:pPr>
+      <w:r>
+        <w:rPr>
+          <w:i/>
+          <w:u w:val="single"/>
+        </w:rPr>
+        <w:lastRenderedPageBreak/>
+        <w:t>Note: String is mutable list and list is immutable.</w:t>
+      </w:r>
+    </w:p>
+    <w:p>
+      <w:pPr>
+        <w:rPr>
           <w:b/>
           <w:u w:val="single"/>
         </w:rPr>
@@ -1090,40 +1191,1092 @@
       </w:r>
     </w:p>
     <w:p>
+      <w:r>
+        <w:t xml:space="preserve">Functions in the pythons are generally declared with keyword </w:t>
+      </w:r>
+      <w:r>
+        <w:rPr>
+          <w:b/>
+        </w:rPr>
+        <w:t>def</w:t>
+      </w:r>
+      <w:r>
+        <w:rPr>
+          <w:b/>
+        </w:rPr>
+        <w:t xml:space="preserve"> </w:t>
+      </w:r>
+      <w:r>
+        <w:t xml:space="preserve">and code block starts with </w:t>
+      </w:r>
+      <w:proofErr w:type="gramStart"/>
+      <w:r>
+        <w:t>colon(</w:t>
+      </w:r>
+      <w:proofErr w:type="gramEnd"/>
+      <w:r>
+        <w:t>:) and indented.</w:t>
+      </w:r>
+    </w:p>
+    <w:p>
+      <w:pPr>
+        <w:rPr>
+          <w:b/>
+          <w:i/>
+        </w:rPr>
+      </w:pPr>
+      <w:r>
+        <w:rPr>
+          <w:b/>
+          <w:i/>
+        </w:rPr>
+        <w:t>Note: In Python everything is an “object”</w:t>
+      </w:r>
+      <w:r>
+        <w:rPr>
+          <w:b/>
+          <w:i/>
+        </w:rPr>
+        <w:t xml:space="preserve">. It means that function, class and everything can be assigned to a variable and utilized like a normal object. </w:t>
+      </w:r>
+    </w:p>
+    <w:p>
+      <w:pPr>
+        <w:rPr>
+          <w:i/>
+        </w:rPr>
+      </w:pPr>
+      <w:r>
+        <w:rPr>
+          <w:i/>
+        </w:rPr>
+        <w:t xml:space="preserve">Normal function definition would be like, </w:t>
+      </w:r>
+    </w:p>
+    <w:tbl>
+      <w:tblPr>
+        <w:tblStyle w:val="TableGrid"/>
+        <w:tblW w:w="0" w:type="auto"/>
+        <w:tblLook w:val="04A0" w:firstRow="1" w:lastRow="0" w:firstColumn="1" w:lastColumn="0" w:noHBand="0" w:noVBand="1"/>
+      </w:tblPr>
+      <w:tblGrid>
+        <w:gridCol w:w="9350"/>
+      </w:tblGrid>
+      <w:tr>
+        <w:tc>
+          <w:tcPr>
+            <w:tcW w:w="9350" w:type="dxa"/>
+            <w:shd w:val="clear" w:color="auto" w:fill="FBE4D5" w:themeFill="accent2" w:themeFillTint="33"/>
+          </w:tcPr>
+          <w:p>
+            <w:r>
+              <w:t>def functionname (arguments):</w:t>
+            </w:r>
+          </w:p>
+          <w:p>
+            <w:r>
+              <w:t xml:space="preserve">           codeblock_1</w:t>
+            </w:r>
+          </w:p>
+          <w:p>
+            <w:r>
+              <w:t xml:space="preserve">           codeblock_2</w:t>
+            </w:r>
+          </w:p>
+          <w:p>
+            <w:r>
+              <w:t xml:space="preserve">            …….</w:t>
+            </w:r>
+          </w:p>
+        </w:tc>
+      </w:tr>
+    </w:tbl>
+    <w:p/>
+    <w:p>
+      <w:r>
+        <w:t>Python function arguments can be mentioned with representation of positional or keyword arguments.</w:t>
+      </w:r>
+    </w:p>
+    <w:p>
+      <w:r>
+        <w:t xml:space="preserve">For example, </w:t>
+      </w:r>
+    </w:p>
+    <w:tbl>
+      <w:tblPr>
+        <w:tblStyle w:val="TableGrid"/>
+        <w:tblW w:w="0" w:type="auto"/>
+        <w:tblLook w:val="04A0" w:firstRow="1" w:lastRow="0" w:firstColumn="1" w:lastColumn="0" w:noHBand="0" w:noVBand="1"/>
+      </w:tblPr>
+      <w:tblGrid>
+        <w:gridCol w:w="9350"/>
+      </w:tblGrid>
+      <w:tr>
+        <w:tc>
+          <w:tcPr>
+            <w:tcW w:w="9350" w:type="dxa"/>
+            <w:shd w:val="clear" w:color="auto" w:fill="FBE4D5" w:themeFill="accent2" w:themeFillTint="33"/>
+          </w:tcPr>
+          <w:p>
+            <w:r>
+              <w:t>def addnumbers(num1,  num2, num3, num4=0):</w:t>
+            </w:r>
+          </w:p>
+          <w:p>
+            <w:pPr>
+              <w:rPr>
+                <w:i/>
+              </w:rPr>
+            </w:pPr>
+            <w:r>
+              <w:t xml:space="preserve">        return num1 + num2 + num3 +  num4</w:t>
+            </w:r>
+          </w:p>
+        </w:tc>
+      </w:tr>
+    </w:tbl>
+    <w:p/>
+    <w:p>
+      <w:r>
+        <w:t>In the above function, num1 to 3 are mandatory arguments and num4 is an optional argument. Return statement will return the value.</w:t>
+      </w:r>
+    </w:p>
+    <w:p>
+      <w:r>
+        <w:t>The above function can be called like below,</w:t>
+      </w:r>
+    </w:p>
+    <w:p>
+      <w:pPr>
+        <w:rPr>
+          <w:i/>
+          <w:u w:val="single"/>
+        </w:rPr>
+      </w:pPr>
+      <w:r>
+        <w:rPr>
+          <w:i/>
+          <w:u w:val="single"/>
+        </w:rPr>
+        <w:t xml:space="preserve">Way 1: Positional </w:t>
+      </w:r>
+    </w:p>
+    <w:p>
+      <w:proofErr w:type="gramStart"/>
+      <w:r>
+        <w:t>addnumbers(</w:t>
+      </w:r>
+      <w:proofErr w:type="gramEnd"/>
+      <w:r>
+        <w:t xml:space="preserve">1, 2, 3, 4) and it would return 10. </w:t>
+      </w:r>
+    </w:p>
+    <w:p>
+      <w:pPr>
+        <w:rPr>
+          <w:i/>
+          <w:u w:val="single"/>
+        </w:rPr>
+      </w:pPr>
+      <w:r>
+        <w:rPr>
+          <w:i/>
+          <w:u w:val="single"/>
+        </w:rPr>
+        <w:t>Way 2: Keywords</w:t>
+      </w:r>
+    </w:p>
+    <w:p>
+      <w:r>
+        <w:t xml:space="preserve">addnumbers(num1=1, num3=2, num2=3, 4) in this example, if you noticed, </w:t>
+      </w:r>
+      <w:proofErr w:type="spellStart"/>
+      <w:r>
+        <w:t>num</w:t>
+      </w:r>
+      <w:proofErr w:type="spellEnd"/>
+      <w:r>
+        <w:t xml:space="preserve"> 3 and num2 are not in the same order as its declared, with keyword call its possible.</w:t>
+      </w:r>
+    </w:p>
+    <w:p>
+      <w:pPr>
+        <w:rPr>
+          <w:i/>
+          <w:u w:val="single"/>
+        </w:rPr>
+      </w:pPr>
+      <w:r>
+        <w:rPr>
+          <w:i/>
+          <w:u w:val="single"/>
+        </w:rPr>
+        <w:t>Way 3: using list or sequence</w:t>
+      </w:r>
+    </w:p>
+    <w:p>
+      <w:proofErr w:type="spellStart"/>
+      <w:proofErr w:type="gramStart"/>
+      <w:r>
+        <w:t>argslist</w:t>
+      </w:r>
+      <w:proofErr w:type="spellEnd"/>
+      <w:proofErr w:type="gramEnd"/>
+      <w:r>
+        <w:t xml:space="preserve"> = [1, 2, 3, 4]</w:t>
+      </w:r>
+    </w:p>
+    <w:p>
+      <w:proofErr w:type="gramStart"/>
+      <w:r>
+        <w:lastRenderedPageBreak/>
+        <w:t>addnumbers(</w:t>
+      </w:r>
+      <w:proofErr w:type="gramEnd"/>
+      <w:r>
+        <w:t>*</w:t>
+      </w:r>
+      <w:proofErr w:type="spellStart"/>
+      <w:r>
+        <w:t>argslist</w:t>
+      </w:r>
+      <w:proofErr w:type="spellEnd"/>
+      <w:r>
+        <w:t xml:space="preserve">) it’s just  like positional but arguments can be sent using list. </w:t>
+      </w:r>
+    </w:p>
+    <w:p>
+      <w:pPr>
+        <w:rPr>
+          <w:i/>
+          <w:u w:val="single"/>
+        </w:rPr>
+      </w:pPr>
+      <w:r>
+        <w:rPr>
+          <w:i/>
+          <w:u w:val="single"/>
+        </w:rPr>
+        <w:t>Way 4: using keywords</w:t>
+      </w:r>
+    </w:p>
+    <w:p>
+      <w:proofErr w:type="spellStart"/>
+      <w:proofErr w:type="gramStart"/>
+      <w:r>
+        <w:t>argsdict</w:t>
+      </w:r>
+      <w:proofErr w:type="spellEnd"/>
+      <w:proofErr w:type="gramEnd"/>
+      <w:r>
+        <w:t xml:space="preserve"> = {num1:1, num2:2, num3:3, num4:4}</w:t>
+      </w:r>
+    </w:p>
+    <w:p>
+      <w:proofErr w:type="gramStart"/>
+      <w:r>
+        <w:t>addnumbers(</w:t>
+      </w:r>
+      <w:proofErr w:type="gramEnd"/>
+      <w:r>
+        <w:t>**</w:t>
+      </w:r>
+      <w:proofErr w:type="spellStart"/>
+      <w:r>
+        <w:t>argsdict</w:t>
+      </w:r>
+      <w:proofErr w:type="spellEnd"/>
+      <w:r>
+        <w:t>) it’s just like keyword method but arguments can be shared with dictionary.</w:t>
+      </w:r>
+    </w:p>
+    <w:p/>
+    <w:p>
+      <w:r>
+        <w:t>Functional definition we can also use variable number of arguments using list (*) or keywords (**)</w:t>
+      </w:r>
+    </w:p>
+    <w:p/>
+    <w:p>
+      <w:pPr>
+        <w:ind w:left="720"/>
+        <w:rPr>
+          <w:b/>
+          <w:i/>
+          <w:u w:val="single"/>
+        </w:rPr>
+      </w:pPr>
+      <w:r>
+        <w:rPr>
+          <w:b/>
+          <w:i/>
+          <w:u w:val="single"/>
+        </w:rPr>
+        <w:t>Arguments as list</w:t>
+      </w:r>
+    </w:p>
+    <w:p>
+      <w:pPr>
+        <w:ind w:left="720"/>
+      </w:pPr>
+      <w:r>
+        <w:t>For Example:</w:t>
+      </w:r>
+    </w:p>
+    <w:tbl>
+      <w:tblPr>
+        <w:tblStyle w:val="TableGrid"/>
+        <w:tblW w:w="9350" w:type="dxa"/>
+        <w:tblInd w:w="720" w:type="dxa"/>
+        <w:tblLook w:val="04A0" w:firstRow="1" w:lastRow="0" w:firstColumn="1" w:lastColumn="0" w:noHBand="0" w:noVBand="1"/>
+      </w:tblPr>
+      <w:tblGrid>
+        <w:gridCol w:w="9350"/>
+      </w:tblGrid>
+      <w:tr>
+        <w:tc>
+          <w:tcPr>
+            <w:tcW w:w="9350" w:type="dxa"/>
+            <w:shd w:val="clear" w:color="auto" w:fill="FBE4D5" w:themeFill="accent2" w:themeFillTint="33"/>
+          </w:tcPr>
+          <w:p>
+            <w:r>
+              <w:t>def addnumber</w:t>
+            </w:r>
+            <w:r>
+              <w:t>s</w:t>
+            </w:r>
+            <w:r>
+              <w:t>(*nums):</w:t>
+            </w:r>
+          </w:p>
+          <w:p>
+            <w:r>
+              <w:t xml:space="preserve">        s = 0</w:t>
+            </w:r>
+          </w:p>
+          <w:p>
+            <w:r>
+              <w:t xml:space="preserve">        for n in nums:</w:t>
+            </w:r>
+          </w:p>
+          <w:p>
+            <w:r>
+              <w:t xml:space="preserve">               s = s +  n</w:t>
+            </w:r>
+          </w:p>
+          <w:p>
+            <w:r>
+              <w:t xml:space="preserve">        return s</w:t>
+            </w:r>
+          </w:p>
+        </w:tc>
+      </w:tr>
+    </w:tbl>
+    <w:p>
+      <w:pPr>
+        <w:ind w:left="720"/>
+      </w:pPr>
+    </w:p>
+    <w:p>
+      <w:pPr>
+        <w:ind w:left="720"/>
+      </w:pPr>
+      <w:proofErr w:type="gramStart"/>
+      <w:r>
+        <w:t>and</w:t>
+      </w:r>
+      <w:proofErr w:type="gramEnd"/>
+      <w:r>
+        <w:t xml:space="preserve"> it can be called like,</w:t>
+      </w:r>
+    </w:p>
+    <w:p>
+      <w:pPr>
+        <w:ind w:left="720"/>
+      </w:pPr>
+      <w:proofErr w:type="gramStart"/>
+      <w:r>
+        <w:t>addnumber</w:t>
+      </w:r>
+      <w:r>
+        <w:t>s</w:t>
+      </w:r>
+      <w:r>
+        <w:t>(</w:t>
+      </w:r>
+      <w:proofErr w:type="gramEnd"/>
+      <w:r>
+        <w:t>1, 2, 3, 4) would return 10</w:t>
+      </w:r>
+    </w:p>
+    <w:p>
+      <w:pPr>
+        <w:ind w:left="720"/>
+      </w:pPr>
+      <w:proofErr w:type="gramStart"/>
+      <w:r>
+        <w:t>addnumber</w:t>
+      </w:r>
+      <w:r>
+        <w:t>s</w:t>
+      </w:r>
+      <w:r>
+        <w:t>(</w:t>
+      </w:r>
+      <w:proofErr w:type="gramEnd"/>
+      <w:r>
+        <w:t>1, 2, 3, 4, 5, 6, 7)  would return 28 and likewise any number of arguments can be given.</w:t>
+      </w:r>
+    </w:p>
+    <w:p>
+      <w:pPr>
+        <w:ind w:left="720"/>
+        <w:rPr>
+          <w:b/>
+          <w:i/>
+          <w:u w:val="single"/>
+        </w:rPr>
+      </w:pPr>
+      <w:r>
+        <w:rPr>
+          <w:b/>
+          <w:i/>
+          <w:u w:val="single"/>
+        </w:rPr>
+        <w:t xml:space="preserve">Arguments as </w:t>
+      </w:r>
+      <w:r>
+        <w:rPr>
+          <w:b/>
+          <w:i/>
+          <w:u w:val="single"/>
+        </w:rPr>
+        <w:t>dictionary (</w:t>
+      </w:r>
+      <w:r>
+        <w:rPr>
+          <w:b/>
+          <w:i/>
+          <w:u w:val="single"/>
+        </w:rPr>
+        <w:t>keyword arguments)</w:t>
+      </w:r>
+    </w:p>
+    <w:p>
+      <w:pPr>
+        <w:ind w:left="720"/>
+      </w:pPr>
+      <w:r>
+        <w:t>For Example</w:t>
+      </w:r>
+      <w:r>
+        <w:t>:</w:t>
+      </w:r>
+    </w:p>
+    <w:tbl>
+      <w:tblPr>
+        <w:tblStyle w:val="TableGrid"/>
+        <w:tblW w:w="9350" w:type="dxa"/>
+        <w:tblInd w:w="720" w:type="dxa"/>
+        <w:tblLook w:val="04A0" w:firstRow="1" w:lastRow="0" w:firstColumn="1" w:lastColumn="0" w:noHBand="0" w:noVBand="1"/>
+      </w:tblPr>
+      <w:tblGrid>
+        <w:gridCol w:w="9350"/>
+      </w:tblGrid>
+      <w:tr>
+        <w:tc>
+          <w:tcPr>
+            <w:tcW w:w="9350" w:type="dxa"/>
+            <w:shd w:val="clear" w:color="auto" w:fill="FBE4D5" w:themeFill="accent2" w:themeFillTint="33"/>
+          </w:tcPr>
+          <w:p>
+            <w:r>
+              <w:t>def addnumbers(**</w:t>
+            </w:r>
+            <w:proofErr w:type="spellStart"/>
+            <w:r>
+              <w:t>kwargs</w:t>
+            </w:r>
+            <w:proofErr w:type="spellEnd"/>
+            <w:r>
+              <w:t>):</w:t>
+            </w:r>
+          </w:p>
+          <w:p>
+            <w:r>
+              <w:t xml:space="preserve">          return </w:t>
+            </w:r>
+            <w:proofErr w:type="spellStart"/>
+            <w:r>
+              <w:t>kwargs</w:t>
+            </w:r>
+            <w:proofErr w:type="spellEnd"/>
+            <w:r>
+              <w:t xml:space="preserve">[“num1”] + </w:t>
+            </w:r>
+            <w:proofErr w:type="spellStart"/>
+            <w:r>
+              <w:t>kwargs</w:t>
+            </w:r>
+            <w:proofErr w:type="spellEnd"/>
+            <w:r>
+              <w:t xml:space="preserve">[“num2”] + </w:t>
+            </w:r>
+            <w:proofErr w:type="spellStart"/>
+            <w:r>
+              <w:t>kwargs</w:t>
+            </w:r>
+            <w:proofErr w:type="spellEnd"/>
+            <w:r>
+              <w:t xml:space="preserve">[“num3”] + </w:t>
+            </w:r>
+            <w:proofErr w:type="spellStart"/>
+            <w:r>
+              <w:t>kwargs</w:t>
+            </w:r>
+            <w:proofErr w:type="spellEnd"/>
+            <w:r>
+              <w:t>[“num4”]</w:t>
+            </w:r>
+          </w:p>
+        </w:tc>
+      </w:tr>
+    </w:tbl>
+    <w:p>
+      <w:pPr>
+        <w:ind w:left="720"/>
+      </w:pPr>
+    </w:p>
+    <w:p>
+      <w:pPr>
+        <w:ind w:left="720"/>
+      </w:pPr>
+      <w:r>
+        <w:t>And it can be called like,</w:t>
+      </w:r>
+    </w:p>
+    <w:p>
+      <w:pPr>
+        <w:ind w:left="720"/>
+      </w:pPr>
+      <w:proofErr w:type="gramStart"/>
+      <w:r>
+        <w:t>addnumbers(</w:t>
+      </w:r>
+      <w:proofErr w:type="gramEnd"/>
+      <w:r>
+        <w:t>num1=1, num2=1, num3=3, num4=4)</w:t>
+      </w:r>
+    </w:p>
+    <w:p>
+      <w:pPr>
+        <w:ind w:left="720"/>
+        <w:rPr>
+          <w:b/>
+          <w:i/>
+          <w:u w:val="single"/>
+        </w:rPr>
+      </w:pPr>
+      <w:r>
+        <w:rPr>
+          <w:b/>
+          <w:i/>
+          <w:u w:val="single"/>
+        </w:rPr>
+        <w:t>Return and Yield statement</w:t>
+      </w:r>
+    </w:p>
+    <w:p>
+      <w:pPr>
+        <w:ind w:left="720"/>
+      </w:pPr>
+      <w:r>
+        <w:t xml:space="preserve">In python </w:t>
+      </w:r>
+      <w:r>
+        <w:t xml:space="preserve">single or </w:t>
+      </w:r>
+      <w:r>
+        <w:t xml:space="preserve">multiple values can be returned, </w:t>
+      </w:r>
+    </w:p>
+    <w:p>
+      <w:pPr>
+        <w:ind w:left="720"/>
+      </w:pPr>
+      <w:r>
+        <w:t xml:space="preserve">Return </w:t>
+      </w:r>
+      <w:r>
+        <w:t xml:space="preserve">single value, </w:t>
+      </w:r>
+    </w:p>
+    <w:tbl>
+      <w:tblPr>
+        <w:tblStyle w:val="TableGrid"/>
+        <w:tblW w:w="9350" w:type="dxa"/>
+        <w:tblInd w:w="720" w:type="dxa"/>
+        <w:tblLook w:val="04A0" w:firstRow="1" w:lastRow="0" w:firstColumn="1" w:lastColumn="0" w:noHBand="0" w:noVBand="1"/>
+      </w:tblPr>
+      <w:tblGrid>
+        <w:gridCol w:w="9350"/>
+      </w:tblGrid>
+      <w:tr>
+        <w:tc>
+          <w:tcPr>
+            <w:tcW w:w="9350" w:type="dxa"/>
+            <w:shd w:val="clear" w:color="auto" w:fill="FBE4D5" w:themeFill="accent2" w:themeFillTint="33"/>
+          </w:tcPr>
+          <w:p>
+            <w:r>
+              <w:t>def fun():</w:t>
+            </w:r>
+          </w:p>
+          <w:p>
+            <w:r>
+              <w:t xml:space="preserve">      return </w:t>
+            </w:r>
+            <w:r>
+              <w:t>1</w:t>
+            </w:r>
+          </w:p>
+        </w:tc>
+      </w:tr>
+    </w:tbl>
+    <w:p>
+      <w:pPr>
+        <w:ind w:left="720"/>
+      </w:pPr>
+    </w:p>
+    <w:p>
+      <w:pPr>
+        <w:ind w:left="720"/>
+      </w:pPr>
+      <w:r>
+        <w:t>Return multiple value,</w:t>
+      </w:r>
+    </w:p>
+    <w:tbl>
+      <w:tblPr>
+        <w:tblStyle w:val="TableGrid"/>
+        <w:tblW w:w="9350" w:type="dxa"/>
+        <w:tblInd w:w="720" w:type="dxa"/>
+        <w:tblLook w:val="04A0" w:firstRow="1" w:lastRow="0" w:firstColumn="1" w:lastColumn="0" w:noHBand="0" w:noVBand="1"/>
+      </w:tblPr>
+      <w:tblGrid>
+        <w:gridCol w:w="9350"/>
+      </w:tblGrid>
+      <w:tr>
+        <w:tc>
+          <w:tcPr>
+            <w:tcW w:w="9350" w:type="dxa"/>
+            <w:shd w:val="clear" w:color="auto" w:fill="FBE4D5" w:themeFill="accent2" w:themeFillTint="33"/>
+          </w:tcPr>
+          <w:p>
+            <w:r>
+              <w:lastRenderedPageBreak/>
+              <w:t>def fun():</w:t>
+            </w:r>
+          </w:p>
+          <w:p>
+            <w:r>
+              <w:t xml:space="preserve">      return 1, 2, 3</w:t>
+            </w:r>
+          </w:p>
+        </w:tc>
+      </w:tr>
+    </w:tbl>
+    <w:p>
+      <w:pPr>
+        <w:ind w:left="720"/>
+      </w:pPr>
+    </w:p>
+    <w:p>
+      <w:pPr>
+        <w:ind w:left="720"/>
+      </w:pPr>
+      <w:proofErr w:type="gramStart"/>
+      <w:r>
+        <w:t>and</w:t>
+      </w:r>
+      <w:proofErr w:type="gramEnd"/>
+      <w:r>
+        <w:t xml:space="preserve"> it can be received as, </w:t>
+      </w:r>
+    </w:p>
+    <w:p>
+      <w:pPr>
+        <w:ind w:left="720"/>
+      </w:pPr>
+      <w:proofErr w:type="gramStart"/>
+      <w:r>
+        <w:t>a</w:t>
+      </w:r>
+      <w:proofErr w:type="gramEnd"/>
+      <w:r>
+        <w:t>, b, c, d = fun()</w:t>
+      </w:r>
+    </w:p>
+    <w:p>
+      <w:pPr>
+        <w:ind w:left="720"/>
+      </w:pPr>
+      <w:proofErr w:type="gramStart"/>
+      <w:r>
+        <w:t>and</w:t>
+      </w:r>
+      <w:proofErr w:type="gramEnd"/>
+      <w:r>
+        <w:t xml:space="preserve"> if some of the return values wanted to be skipped, underscore can be used.</w:t>
+      </w:r>
+    </w:p>
+    <w:p>
+      <w:pPr>
+        <w:ind w:left="720"/>
+      </w:pPr>
+    </w:p>
+    <w:p>
+      <w:pPr>
+        <w:ind w:left="720"/>
+      </w:pPr>
+      <w:r>
+        <w:t xml:space="preserve">_, b, c, _ = </w:t>
+      </w:r>
+      <w:proofErr w:type="gramStart"/>
+      <w:r>
+        <w:t>fun()</w:t>
+      </w:r>
+      <w:proofErr w:type="gramEnd"/>
+    </w:p>
+    <w:p>
+      <w:pPr>
+        <w:ind w:left="720"/>
+      </w:pPr>
+      <w:r>
+        <w:t>Yield is like return but it return a generator, for example</w:t>
+      </w:r>
+    </w:p>
+    <w:tbl>
+      <w:tblPr>
+        <w:tblStyle w:val="TableGrid"/>
+        <w:tblW w:w="9350" w:type="dxa"/>
+        <w:tblInd w:w="720" w:type="dxa"/>
+        <w:tblLook w:val="04A0" w:firstRow="1" w:lastRow="0" w:firstColumn="1" w:lastColumn="0" w:noHBand="0" w:noVBand="1"/>
+      </w:tblPr>
+      <w:tblGrid>
+        <w:gridCol w:w="9350"/>
+      </w:tblGrid>
+      <w:tr>
+        <w:tc>
+          <w:tcPr>
+            <w:tcW w:w="9350" w:type="dxa"/>
+            <w:shd w:val="clear" w:color="auto" w:fill="FBE4D5" w:themeFill="accent2" w:themeFillTint="33"/>
+          </w:tcPr>
+          <w:p>
+            <w:r>
+              <w:t>def fun():</w:t>
+            </w:r>
+          </w:p>
+          <w:p>
+            <w:r>
+              <w:t xml:space="preserve">    yield 1</w:t>
+            </w:r>
+          </w:p>
+          <w:p>
+            <w:r>
+              <w:t xml:space="preserve">    yield 2</w:t>
+            </w:r>
+          </w:p>
+          <w:p>
+            <w:r>
+              <w:t xml:space="preserve">    yield </w:t>
+            </w:r>
+            <w:r>
+              <w:t>3</w:t>
+            </w:r>
+          </w:p>
+        </w:tc>
+      </w:tr>
+    </w:tbl>
+    <w:p>
+      <w:pPr>
+        <w:ind w:left="720"/>
+      </w:pPr>
+      <w:proofErr w:type="gramStart"/>
+      <w:r>
+        <w:t>the</w:t>
+      </w:r>
+      <w:proofErr w:type="gramEnd"/>
+      <w:r>
+        <w:t xml:space="preserve"> above function return 3 </w:t>
+      </w:r>
+      <w:r>
+        <w:t>values</w:t>
+      </w:r>
+      <w:r>
+        <w:t xml:space="preserve"> 1, 2 and 3</w:t>
+      </w:r>
+    </w:p>
+    <w:p>
+      <w:pPr>
+        <w:ind w:left="720"/>
+        <w:rPr>
+          <w:b/>
+          <w:i/>
+          <w:u w:val="single"/>
+        </w:rPr>
+      </w:pPr>
+      <w:r>
+        <w:rPr>
+          <w:b/>
+          <w:i/>
+          <w:u w:val="single"/>
+        </w:rPr>
+        <w:t>Creating function alias</w:t>
+      </w:r>
+    </w:p>
+    <w:p>
+      <w:pPr>
+        <w:ind w:left="720"/>
+      </w:pPr>
+      <w:r>
+        <w:t>Function</w:t>
+      </w:r>
+      <w:r>
+        <w:t xml:space="preserve"> can be assigned to a variable</w:t>
+      </w:r>
+    </w:p>
+    <w:p>
+      <w:pPr>
+        <w:ind w:left="720"/>
+      </w:pPr>
+      <w:proofErr w:type="gramStart"/>
+      <w:r>
+        <w:t>for</w:t>
+      </w:r>
+      <w:proofErr w:type="gramEnd"/>
+      <w:r>
+        <w:t xml:space="preserve"> example, the above function can be assigned to a variable called that as a </w:t>
+      </w:r>
+      <w:r>
+        <w:t>function</w:t>
+      </w:r>
+    </w:p>
+    <w:p>
+      <w:pPr>
+        <w:ind w:left="720"/>
+      </w:pPr>
+      <w:proofErr w:type="spellStart"/>
+      <w:proofErr w:type="gramStart"/>
+      <w:r>
+        <w:t>alterfun</w:t>
+      </w:r>
+      <w:proofErr w:type="spellEnd"/>
+      <w:proofErr w:type="gramEnd"/>
+      <w:r>
+        <w:t xml:space="preserve"> = fun</w:t>
+      </w:r>
+    </w:p>
+    <w:p>
+      <w:pPr>
+        <w:ind w:left="720"/>
+      </w:pPr>
+      <w:proofErr w:type="spellStart"/>
+      <w:proofErr w:type="gramStart"/>
+      <w:r>
+        <w:t>alterfun</w:t>
+      </w:r>
+      <w:proofErr w:type="spellEnd"/>
+      <w:r>
+        <w:t>(</w:t>
+      </w:r>
+      <w:proofErr w:type="gramEnd"/>
+      <w:r>
+        <w:t>) would also return 1, 2, and 3.</w:t>
+      </w:r>
+    </w:p>
+    <w:p/>
+    <w:p>
+      <w:pPr>
+        <w:rPr>
+          <w:b/>
+          <w:u w:val="single"/>
+        </w:rPr>
+      </w:pPr>
+      <w:r>
+        <w:rPr>
+          <w:b/>
+          <w:u w:val="single"/>
+        </w:rPr>
+        <w:t>Class:</w:t>
+      </w:r>
+    </w:p>
+    <w:p>
+      <w:r>
+        <w:t>Class can be created using the keyword “class”</w:t>
+      </w:r>
+      <w:r>
+        <w:t xml:space="preserve">. Class is </w:t>
+      </w:r>
+      <w:r>
+        <w:t>a</w:t>
+      </w:r>
+      <w:r>
+        <w:t xml:space="preserve"> blueprint of an object contains </w:t>
+      </w:r>
+      <w:r>
+        <w:t>methods (</w:t>
+      </w:r>
+      <w:r>
+        <w:t>actions) and properties</w:t>
+      </w:r>
+      <w:r>
+        <w:t>.</w:t>
+      </w:r>
+    </w:p>
+    <w:p>
+      <w:pPr>
+        <w:rPr>
+          <w:b/>
+          <w:i/>
+          <w:u w:val="single"/>
+        </w:rPr>
+      </w:pPr>
+      <w:r>
+        <w:rPr>
+          <w:b/>
+          <w:i/>
+          <w:u w:val="single"/>
+        </w:rPr>
+        <w:t>__</w:t>
+      </w:r>
+      <w:proofErr w:type="spellStart"/>
+      <w:r>
+        <w:rPr>
+          <w:b/>
+          <w:i/>
+          <w:u w:val="single"/>
+        </w:rPr>
+        <w:t>init</w:t>
+      </w:r>
+      <w:proofErr w:type="spellEnd"/>
+      <w:r>
+        <w:rPr>
+          <w:b/>
+          <w:i/>
+          <w:u w:val="single"/>
+        </w:rPr>
+        <w:t>_</w:t>
+      </w:r>
+      <w:proofErr w:type="gramStart"/>
+      <w:r>
+        <w:rPr>
+          <w:b/>
+          <w:i/>
+          <w:u w:val="single"/>
+        </w:rPr>
+        <w:t>_  and</w:t>
+      </w:r>
+      <w:proofErr w:type="gramEnd"/>
+      <w:r>
+        <w:rPr>
+          <w:b/>
+          <w:i/>
+          <w:u w:val="single"/>
+        </w:rPr>
+        <w:t xml:space="preserve">  __del__</w:t>
+      </w:r>
+    </w:p>
+    <w:p>
+      <w:r>
+        <w:t>Class can contain any number of functions including special functions like __</w:t>
+      </w:r>
+      <w:proofErr w:type="spellStart"/>
+      <w:r>
+        <w:t>init</w:t>
+      </w:r>
+      <w:proofErr w:type="spellEnd"/>
+      <w:r>
+        <w:t xml:space="preserve">__ and __del__. </w:t>
+      </w:r>
+      <w:proofErr w:type="spellStart"/>
+      <w:r>
+        <w:t>Init</w:t>
+      </w:r>
+      <w:proofErr w:type="spellEnd"/>
+      <w:r>
+        <w:t xml:space="preserve"> is a constructor and whereas </w:t>
+      </w:r>
+      <w:proofErr w:type="gramStart"/>
+      <w:r>
+        <w:t>del</w:t>
+      </w:r>
+      <w:proofErr w:type="gramEnd"/>
+      <w:r>
+        <w:t xml:space="preserve"> is destructor.</w:t>
+      </w:r>
+    </w:p>
+    <w:p>
+      <w:proofErr w:type="spellStart"/>
+      <w:r>
+        <w:t>Init</w:t>
+      </w:r>
+      <w:proofErr w:type="spellEnd"/>
+      <w:r>
+        <w:t xml:space="preserve"> will be executed whenever the class is initiated and </w:t>
+      </w:r>
+      <w:proofErr w:type="gramStart"/>
+      <w:r>
+        <w:t>del</w:t>
+      </w:r>
+      <w:proofErr w:type="gramEnd"/>
+      <w:r>
+        <w:t xml:space="preserve"> will be executed whenever object of the class is closed.</w:t>
+      </w:r>
+    </w:p>
+    <w:p>
+      <w:pPr>
+        <w:rPr>
+          <w:b/>
+          <w:i/>
+          <w:u w:val="single"/>
+        </w:rPr>
+      </w:pPr>
+      <w:proofErr w:type="gramStart"/>
+      <w:r>
+        <w:rPr>
+          <w:b/>
+          <w:i/>
+          <w:u w:val="single"/>
+        </w:rPr>
+        <w:t>self</w:t>
+      </w:r>
+      <w:proofErr w:type="gramEnd"/>
+    </w:p>
+    <w:p>
+      <w:pPr>
+        <w:rPr>
+          <w:b/>
+          <w:u w:val="single"/>
+        </w:rPr>
+      </w:pPr>
+      <w:r>
+        <w:t>Yet to write.</w:t>
+      </w:r>
+      <w:r>
+        <w:rPr>
+          <w:b/>
+          <w:u w:val="single"/>
+        </w:rPr>
+        <w:t xml:space="preserve"> </w:t>
+      </w:r>
+    </w:p>
+    <w:p/>
+    <w:p>
       <w:bookmarkStart w:id="0" w:name="_GoBack"/>
-      <w:r>
-        <w:t>Yet to write</w:t>
-      </w:r>
-    </w:p>
-    <w:bookmarkEnd w:id="0"/>
-    <w:p/>
-    <w:p/>
-    <w:p/>
-    <w:p/>
-    <w:p/>
-    <w:p/>
-    <w:p/>
-    <w:p/>
-    <w:p/>
-    <w:p/>
-    <w:p/>
-    <w:p>
-      <w:pPr>
-        <w:rPr>
-          <w:b/>
-          <w:u w:val="single"/>
-        </w:rPr>
-      </w:pPr>
-    </w:p>
-    <w:p/>
-    <w:p/>
-    <w:p>
-      <w:pPr>
-        <w:pStyle w:val="ListParagraph"/>
-        <w:ind w:left="1440"/>
-      </w:pPr>
-    </w:p>
-    <w:p/>
+      <w:bookmarkEnd w:id="0"/>
+    </w:p>
     <w:sectPr>
       <w:pgSz w:w="12240" w:h="15840"/>
       <w:pgMar w:top="1440" w:right="1440" w:bottom="1440" w:left="1440" w:header="720" w:footer="720" w:gutter="0"/>
@@ -1882,6 +3035,43 @@
       <w:u w:val="single"/>
     </w:rPr>
   </w:style>
+  <w:style w:type="table" w:styleId="TableGrid">
+    <w:name w:val="Table Grid"/>
+    <w:basedOn w:val="TableNormal"/>
+    <w:uiPriority w:val="39"/>
+    <w:rsid w:val="00232210"/>
+    <w:pPr>
+      <w:spacing w:after="0" w:line="240" w:lineRule="auto"/>
+    </w:pPr>
+    <w:tblPr>
+      <w:tblBorders>
+        <w:top w:val="single" w:sz="4" w:space="0" w:color="auto"/>
+        <w:left w:val="single" w:sz="4" w:space="0" w:color="auto"/>
+        <w:bottom w:val="single" w:sz="4" w:space="0" w:color="auto"/>
+        <w:right w:val="single" w:sz="4" w:space="0" w:color="auto"/>
+        <w:insideH w:val="single" w:sz="4" w:space="0" w:color="auto"/>
+        <w:insideV w:val="single" w:sz="4" w:space="0" w:color="auto"/>
+      </w:tblBorders>
+    </w:tblPr>
+  </w:style>
+  <w:style w:type="character" w:customStyle="1" w:styleId="apple-converted-space">
+    <w:name w:val="apple-converted-space"/>
+    <w:basedOn w:val="DefaultParagraphFont"/>
+    <w:rsid w:val="00E56962"/>
+  </w:style>
+  <w:style w:type="character" w:styleId="HTMLCode">
+    <w:name w:val="HTML Code"/>
+    <w:basedOn w:val="DefaultParagraphFont"/>
+    <w:uiPriority w:val="99"/>
+    <w:semiHidden/>
+    <w:unhideWhenUsed/>
+    <w:rsid w:val="00E56962"/>
+    <w:rPr>
+      <w:rFonts w:ascii="Courier New" w:eastAsia="Times New Roman" w:hAnsi="Courier New" w:cs="Courier New"/>
+      <w:sz w:val="20"/>
+      <w:szCs w:val="20"/>
+    </w:rPr>
+  </w:style>
 </w:styles>
 </file>
 

</xml_diff>

<commit_message>
String is mutable but by mistake I mentioned as imutable and fixed it.
</commit_message>
<xml_diff>
--- a/notes.docx
+++ b/notes.docx
@@ -131,11 +131,9 @@
           <w:numId w:val="1"/>
         </w:numPr>
       </w:pPr>
-      <w:proofErr w:type="spellStart"/>
       <w:r>
         <w:t>Pycharm</w:t>
       </w:r>
-      <w:proofErr w:type="spellEnd"/>
     </w:p>
     <w:p>
       <w:pPr>
@@ -146,13 +144,8 @@
         </w:numPr>
       </w:pPr>
       <w:r>
-        <w:t xml:space="preserve">Eclipse with </w:t>
-      </w:r>
-      <w:proofErr w:type="spellStart"/>
-      <w:r>
-        <w:t>PyDev</w:t>
-      </w:r>
-      <w:proofErr w:type="spellEnd"/>
+        <w:t>Eclipse with PyDev</w:t>
+      </w:r>
     </w:p>
     <w:p>
       <w:pPr>
@@ -171,15 +164,7 @@
         <w:t>It’s</w:t>
       </w:r>
       <w:r>
-        <w:t xml:space="preserve"> depending on your choice. I would prefer VS Code or </w:t>
-      </w:r>
-      <w:proofErr w:type="spellStart"/>
-      <w:r>
-        <w:t>Pycharm</w:t>
-      </w:r>
-      <w:proofErr w:type="spellEnd"/>
-      <w:r>
-        <w:t>.</w:t>
+        <w:t xml:space="preserve"> depending on your choice. I would prefer VS Code or Pycharm.</w:t>
       </w:r>
     </w:p>
     <w:p>
@@ -277,15 +262,7 @@
     </w:p>
     <w:p>
       <w:r>
-        <w:t xml:space="preserve">GIT Hub just a host service which provides free and commercial services to host your projects online. It uses </w:t>
-      </w:r>
-      <w:proofErr w:type="spellStart"/>
-      <w:r>
-        <w:t>git</w:t>
-      </w:r>
-      <w:proofErr w:type="spellEnd"/>
-      <w:r>
-        <w:t xml:space="preserve"> as its revision control system.</w:t>
+        <w:t>GIT Hub just a host service which provides free and commercial services to host your projects online. It uses git as its revision control system.</w:t>
       </w:r>
     </w:p>
     <w:p>
@@ -467,28 +444,18 @@
         </w:numPr>
       </w:pPr>
       <w:r>
-        <w:t xml:space="preserve">In the </w:t>
-      </w:r>
-      <w:proofErr w:type="spellStart"/>
-      <w:r>
-        <w:t>git</w:t>
-      </w:r>
-      <w:proofErr w:type="spellEnd"/>
-      <w:r>
-        <w:t xml:space="preserve"> hub project website, click on Clone/Download button</w:t>
-      </w:r>
-    </w:p>
-    <w:p/>
+        <w:t>In the git hub project website, click on Clone/Download button</w:t>
+      </w:r>
+    </w:p>
     <w:p>
       <w:r>
         <w:rPr>
           <w:noProof/>
         </w:rPr>
-        <w:lastRenderedPageBreak/>
         <w:drawing>
           <wp:inline distT="0" distB="0" distL="0" distR="0" wp14:anchorId="0FA0B895" wp14:editId="74FFA3C5">
-            <wp:extent cx="5943600" cy="3301365"/>
-            <wp:effectExtent l="0" t="0" r="0" b="0"/>
+            <wp:extent cx="3539409" cy="1965960"/>
+            <wp:effectExtent l="0" t="0" r="4445" b="0"/>
             <wp:docPr id="1" name="Picture 1"/>
             <wp:cNvGraphicFramePr>
               <a:graphicFrameLocks xmlns:a="http://schemas.openxmlformats.org/drawingml/2006/main" noChangeAspect="1"/>
@@ -509,7 +476,7 @@
                   <pic:spPr>
                     <a:xfrm>
                       <a:off x="0" y="0"/>
-                      <a:ext cx="5943600" cy="3301365"/>
+                      <a:ext cx="3568742" cy="1982253"/>
                     </a:xfrm>
                     <a:prstGeom prst="rect">
                       <a:avLst/>
@@ -532,6 +499,7 @@
         </w:numPr>
       </w:pPr>
       <w:r>
+        <w:lastRenderedPageBreak/>
         <w:t>Copy the URL</w:t>
       </w:r>
     </w:p>
@@ -544,31 +512,7 @@
         </w:numPr>
       </w:pPr>
       <w:r>
-        <w:t xml:space="preserve">Open </w:t>
-      </w:r>
-      <w:proofErr w:type="spellStart"/>
-      <w:r>
-        <w:t>Git</w:t>
-      </w:r>
-      <w:proofErr w:type="spellEnd"/>
-      <w:r>
-        <w:t xml:space="preserve"> bash and type ``</w:t>
-      </w:r>
-      <w:proofErr w:type="spellStart"/>
-      <w:r>
-        <w:t>git</w:t>
-      </w:r>
-      <w:proofErr w:type="spellEnd"/>
-      <w:r>
-        <w:t xml:space="preserve"> clone &lt;</w:t>
-      </w:r>
-      <w:proofErr w:type="spellStart"/>
-      <w:r>
-        <w:t>url</w:t>
-      </w:r>
-      <w:proofErr w:type="spellEnd"/>
-      <w:r>
-        <w:t>&gt;``</w:t>
+        <w:t>Open Git bash and type ``git clone &lt;url&gt;``</w:t>
       </w:r>
     </w:p>
     <w:p>
@@ -787,15 +731,7 @@
     </w:p>
     <w:p>
       <w:r>
-        <w:t xml:space="preserve">And </w:t>
-      </w:r>
-      <w:proofErr w:type="gramStart"/>
-      <w:r>
-        <w:t>A[</w:t>
-      </w:r>
-      <w:proofErr w:type="gramEnd"/>
-      <w:r>
-        <w:t xml:space="preserve">0] would return 1 and A[1] would return 2 and so on. Python also supports </w:t>
+        <w:t xml:space="preserve">And A[0] would return 1 and A[1] would return 2 and so on. Python also supports </w:t>
       </w:r>
       <w:r>
         <w:rPr>
@@ -805,23 +741,7 @@
         <w:t>reverse</w:t>
       </w:r>
       <w:r>
-        <w:t xml:space="preserve"> (negative) notation means, </w:t>
-      </w:r>
-      <w:proofErr w:type="gramStart"/>
-      <w:r>
-        <w:t>A[</w:t>
-      </w:r>
-      <w:proofErr w:type="gramEnd"/>
-      <w:r>
-        <w:t xml:space="preserve">1] would return last element </w:t>
-      </w:r>
-      <w:proofErr w:type="spellStart"/>
-      <w:r>
-        <w:t>i.e</w:t>
-      </w:r>
-      <w:proofErr w:type="spellEnd"/>
-      <w:r>
-        <w:t xml:space="preserve"> 5. It is not necessary to get the size of list to get last element.</w:t>
+        <w:t xml:space="preserve"> (negative) notation means, A[1] would return last element i.e 5. It is not necessary to get the size of list to get last element.</w:t>
       </w:r>
     </w:p>
     <w:p>
@@ -869,41 +789,16 @@
         <w:ind w:left="720"/>
       </w:pPr>
       <w:r>
-        <w:t xml:space="preserve">Syntax would be </w:t>
-      </w:r>
-      <w:proofErr w:type="spellStart"/>
-      <w:proofErr w:type="gramStart"/>
-      <w:r>
-        <w:t>ListVariable</w:t>
-      </w:r>
-      <w:proofErr w:type="spellEnd"/>
-      <w:r>
-        <w:t>[</w:t>
-      </w:r>
-      <w:proofErr w:type="spellStart"/>
-      <w:proofErr w:type="gramEnd"/>
-      <w:r>
-        <w:t>Start:End</w:t>
-      </w:r>
-      <w:proofErr w:type="spellEnd"/>
-      <w:r>
-        <w:t>]</w:t>
-      </w:r>
-    </w:p>
-    <w:p>
-      <w:pPr>
-        <w:ind w:left="720"/>
-      </w:pPr>
-      <w:r>
-        <w:t xml:space="preserve">So </w:t>
-      </w:r>
-      <w:proofErr w:type="gramStart"/>
-      <w:r>
-        <w:t>A[</w:t>
-      </w:r>
-      <w:proofErr w:type="gramEnd"/>
-      <w:r>
-        <w:t>1,3] would return [2,3,4]</w:t>
+        <w:lastRenderedPageBreak/>
+        <w:t>Syntax would be ListVariable[Start:End]</w:t>
+      </w:r>
+    </w:p>
+    <w:p>
+      <w:pPr>
+        <w:ind w:left="720"/>
+      </w:pPr>
+      <w:r>
+        <w:t>So A[1,3] would return [2,3,4]</w:t>
       </w:r>
     </w:p>
     <w:p>
@@ -918,13 +813,8 @@
       <w:pPr>
         <w:ind w:left="720"/>
       </w:pPr>
-      <w:proofErr w:type="gramStart"/>
-      <w:r>
-        <w:t>A[</w:t>
-      </w:r>
-      <w:proofErr w:type="gramEnd"/>
-      <w:r>
-        <w:t>3:] would return [4, 5] and A[:2] would return [1, 2, 3]</w:t>
+      <w:r>
+        <w:t>A[3:] would return [4, 5] and A[:2] would return [1, 2, 3]</w:t>
       </w:r>
     </w:p>
     <w:p>
@@ -939,13 +829,8 @@
       <w:pPr>
         <w:ind w:left="720"/>
       </w:pPr>
-      <w:proofErr w:type="gramStart"/>
-      <w:r>
-        <w:t>A[</w:t>
-      </w:r>
-      <w:proofErr w:type="gramEnd"/>
-      <w:r>
-        <w:t>-3:] would return [3, 4, 5]</w:t>
+      <w:r>
+        <w:t>A[-3:] would return [3, 4, 5]</w:t>
       </w:r>
     </w:p>
     <w:p>
@@ -1007,18 +892,8 @@
       <w:pPr>
         <w:ind w:left="720"/>
       </w:pPr>
-      <w:proofErr w:type="spellStart"/>
-      <w:proofErr w:type="gramStart"/>
-      <w:r>
-        <w:t>A.append</w:t>
-      </w:r>
-      <w:proofErr w:type="spellEnd"/>
-      <w:r>
-        <w:t>(</w:t>
-      </w:r>
-      <w:proofErr w:type="gramEnd"/>
-      <w:r>
-        <w:t xml:space="preserve">6) would be </w:t>
+      <w:r>
+        <w:t xml:space="preserve">A.append(6) would be </w:t>
       </w:r>
       <w:r>
         <w:t xml:space="preserve"> [1,</w:t>
@@ -1066,18 +941,8 @@
       <w:pPr>
         <w:ind w:left="720"/>
       </w:pPr>
-      <w:proofErr w:type="spellStart"/>
-      <w:proofErr w:type="gramStart"/>
-      <w:r>
-        <w:t>A.append</w:t>
-      </w:r>
-      <w:proofErr w:type="spellEnd"/>
-      <w:r>
-        <w:t>(</w:t>
-      </w:r>
-      <w:proofErr w:type="gramEnd"/>
-      <w:r>
-        <w:t>[</w:t>
+      <w:r>
+        <w:t>A.append([</w:t>
       </w:r>
       <w:r>
         <w:t>6, 7</w:t>
@@ -1091,41 +956,38 @@
     </w:p>
     <w:p>
       <w:r>
-        <w:t xml:space="preserve">To find the length of the list, can use </w:t>
-      </w:r>
-      <w:proofErr w:type="spellStart"/>
-      <w:proofErr w:type="gramStart"/>
-      <w:r>
-        <w:t>len</w:t>
-      </w:r>
-      <w:proofErr w:type="spellEnd"/>
-      <w:r>
-        <w:t>(</w:t>
-      </w:r>
-      <w:proofErr w:type="spellStart"/>
-      <w:proofErr w:type="gramEnd"/>
-      <w:r>
-        <w:t>listvariable</w:t>
-      </w:r>
-      <w:proofErr w:type="spellEnd"/>
-      <w:r>
-        <w:t>). That’s all about basic of List we should know about it.</w:t>
-      </w:r>
-    </w:p>
-    <w:p>
-      <w:pPr>
-        <w:rPr>
-          <w:i/>
-          <w:u w:val="single"/>
-        </w:rPr>
-      </w:pPr>
-      <w:r>
-        <w:rPr>
-          <w:i/>
-          <w:u w:val="single"/>
-        </w:rPr>
-        <w:lastRenderedPageBreak/>
-        <w:t>Note: String is mutable list and list is immutable.</w:t>
+        <w:t>To find the length of the list, can use len(listvariable). That’s all about basic of List we should know about it.</w:t>
+      </w:r>
+    </w:p>
+    <w:p>
+      <w:pPr>
+        <w:rPr>
+          <w:i/>
+          <w:u w:val="single"/>
+        </w:rPr>
+      </w:pPr>
+      <w:r>
+        <w:rPr>
+          <w:i/>
+          <w:u w:val="single"/>
+        </w:rPr>
+        <w:t xml:space="preserve">Note: String is </w:t>
+      </w:r>
+      <w:r>
+        <w:rPr>
+          <w:i/>
+          <w:u w:val="single"/>
+        </w:rPr>
+        <w:t xml:space="preserve">immutable list and list is </w:t>
+      </w:r>
+      <w:bookmarkStart w:id="0" w:name="_GoBack"/>
+      <w:bookmarkEnd w:id="0"/>
+      <w:r>
+        <w:rPr>
+          <w:i/>
+          <w:u w:val="single"/>
+        </w:rPr>
+        <w:t>mutable.</w:t>
       </w:r>
     </w:p>
     <w:p>
@@ -1207,15 +1069,7 @@
         <w:t xml:space="preserve"> </w:t>
       </w:r>
       <w:r>
-        <w:t xml:space="preserve">and code block starts with </w:t>
-      </w:r>
-      <w:proofErr w:type="gramStart"/>
-      <w:r>
-        <w:t>colon(</w:t>
-      </w:r>
-      <w:proofErr w:type="gramEnd"/>
-      <w:r>
-        <w:t>:) and indented.</w:t>
+        <w:t>and code block starts with colon(:) and indented.</w:t>
       </w:r>
     </w:p>
     <w:p>
@@ -1270,6 +1124,7 @@
           </w:tcPr>
           <w:p>
             <w:r>
+              <w:lastRenderedPageBreak/>
               <w:t>def functionname (arguments):</w:t>
             </w:r>
           </w:p>
@@ -1362,13 +1217,8 @@
       </w:r>
     </w:p>
     <w:p>
-      <w:proofErr w:type="gramStart"/>
-      <w:r>
-        <w:t>addnumbers(</w:t>
-      </w:r>
-      <w:proofErr w:type="gramEnd"/>
-      <w:r>
-        <w:t xml:space="preserve">1, 2, 3, 4) and it would return 10. </w:t>
+      <w:r>
+        <w:t xml:space="preserve">addnumbers(1, 2, 3, 4) and it would return 10. </w:t>
       </w:r>
     </w:p>
     <w:p>
@@ -1388,15 +1238,7 @@
     </w:p>
     <w:p>
       <w:r>
-        <w:t xml:space="preserve">addnumbers(num1=1, num3=2, num2=3, 4) in this example, if you noticed, </w:t>
-      </w:r>
-      <w:proofErr w:type="spellStart"/>
-      <w:r>
-        <w:t>num</w:t>
-      </w:r>
-      <w:proofErr w:type="spellEnd"/>
-      <w:r>
-        <w:t xml:space="preserve"> 3 and num2 are not in the same order as its declared, with keyword call its possible.</w:t>
+        <w:t>addnumbers(num1=1, num3=2, num2=3, 4) in this example, if you noticed, num 3 and num2 are not in the same order as its declared, with keyword call its possible.</w:t>
       </w:r>
     </w:p>
     <w:p>
@@ -1415,34 +1257,13 @@
       </w:r>
     </w:p>
     <w:p>
-      <w:proofErr w:type="spellStart"/>
-      <w:proofErr w:type="gramStart"/>
-      <w:r>
-        <w:t>argslist</w:t>
-      </w:r>
-      <w:proofErr w:type="spellEnd"/>
-      <w:proofErr w:type="gramEnd"/>
-      <w:r>
-        <w:t xml:space="preserve"> = [1, 2, 3, 4]</w:t>
-      </w:r>
-    </w:p>
-    <w:p>
-      <w:proofErr w:type="gramStart"/>
-      <w:r>
-        <w:lastRenderedPageBreak/>
-        <w:t>addnumbers(</w:t>
-      </w:r>
-      <w:proofErr w:type="gramEnd"/>
-      <w:r>
-        <w:t>*</w:t>
-      </w:r>
-      <w:proofErr w:type="spellStart"/>
-      <w:r>
-        <w:t>argslist</w:t>
-      </w:r>
-      <w:proofErr w:type="spellEnd"/>
-      <w:r>
-        <w:t xml:space="preserve">) it’s just  like positional but arguments can be sent using list. </w:t>
+      <w:r>
+        <w:t>argslist = [1, 2, 3, 4]</w:t>
+      </w:r>
+    </w:p>
+    <w:p>
+      <w:r>
+        <w:t xml:space="preserve">addnumbers(*argslist) it’s just  like positional but arguments can be sent using list. </w:t>
       </w:r>
     </w:p>
     <w:p>
@@ -1461,33 +1282,13 @@
       </w:r>
     </w:p>
     <w:p>
-      <w:proofErr w:type="spellStart"/>
-      <w:proofErr w:type="gramStart"/>
-      <w:r>
-        <w:t>argsdict</w:t>
-      </w:r>
-      <w:proofErr w:type="spellEnd"/>
-      <w:proofErr w:type="gramEnd"/>
-      <w:r>
-        <w:t xml:space="preserve"> = {num1:1, num2:2, num3:3, num4:4}</w:t>
-      </w:r>
-    </w:p>
-    <w:p>
-      <w:proofErr w:type="gramStart"/>
-      <w:r>
-        <w:t>addnumbers(</w:t>
-      </w:r>
-      <w:proofErr w:type="gramEnd"/>
-      <w:r>
-        <w:t>**</w:t>
-      </w:r>
-      <w:proofErr w:type="spellStart"/>
-      <w:r>
-        <w:t>argsdict</w:t>
-      </w:r>
-      <w:proofErr w:type="spellEnd"/>
-      <w:r>
-        <w:t>) it’s just like keyword method but arguments can be shared with dictionary.</w:t>
+      <w:r>
+        <w:t>argsdict = {num1:1, num2:2, num3:3, num4:4}</w:t>
+      </w:r>
+    </w:p>
+    <w:p>
+      <w:r>
+        <w:t>addnumbers(**argsdict) it’s just like keyword method but arguments can be shared with dictionary.</w:t>
       </w:r>
     </w:p>
     <w:p/>
@@ -1567,6 +1368,7 @@
           </w:p>
           <w:p>
             <w:r>
+              <w:lastRenderedPageBreak/>
               <w:t xml:space="preserve">        return s</w:t>
             </w:r>
           </w:p>
@@ -1582,20 +1384,14 @@
       <w:pPr>
         <w:ind w:left="720"/>
       </w:pPr>
-      <w:proofErr w:type="gramStart"/>
-      <w:r>
-        <w:t>and</w:t>
-      </w:r>
-      <w:proofErr w:type="gramEnd"/>
-      <w:r>
-        <w:t xml:space="preserve"> it can be called like,</w:t>
-      </w:r>
-    </w:p>
-    <w:p>
-      <w:pPr>
-        <w:ind w:left="720"/>
-      </w:pPr>
-      <w:proofErr w:type="gramStart"/>
+      <w:r>
+        <w:t>and it can be called like,</w:t>
+      </w:r>
+    </w:p>
+    <w:p>
+      <w:pPr>
+        <w:ind w:left="720"/>
+      </w:pPr>
       <w:r>
         <w:t>addnumber</w:t>
       </w:r>
@@ -1603,18 +1399,13 @@
         <w:t>s</w:t>
       </w:r>
       <w:r>
-        <w:t>(</w:t>
-      </w:r>
-      <w:proofErr w:type="gramEnd"/>
-      <w:r>
-        <w:t>1, 2, 3, 4) would return 10</w:t>
-      </w:r>
-    </w:p>
-    <w:p>
-      <w:pPr>
-        <w:ind w:left="720"/>
-      </w:pPr>
-      <w:proofErr w:type="gramStart"/>
+        <w:t>(1, 2, 3, 4) would return 10</w:t>
+      </w:r>
+    </w:p>
+    <w:p>
+      <w:pPr>
+        <w:ind w:left="720"/>
+      </w:pPr>
       <w:r>
         <w:t>addnumber</w:t>
       </w:r>
@@ -1622,11 +1413,7 @@
         <w:t>s</w:t>
       </w:r>
       <w:r>
-        <w:t>(</w:t>
-      </w:r>
-      <w:proofErr w:type="gramEnd"/>
-      <w:r>
-        <w:t>1, 2, 3, 4, 5, 6, 7)  would return 28 and likewise any number of arguments can be given.</w:t>
+        <w:t>(1, 2, 3, 4, 5, 6, 7)  would return 28 and likewise any number of arguments can be given.</w:t>
       </w:r>
     </w:p>
     <w:p>
@@ -1692,52 +1479,12 @@
           </w:tcPr>
           <w:p>
             <w:r>
-              <w:t>def addnumbers(**</w:t>
-            </w:r>
-            <w:proofErr w:type="spellStart"/>
-            <w:r>
-              <w:t>kwargs</w:t>
-            </w:r>
-            <w:proofErr w:type="spellEnd"/>
-            <w:r>
-              <w:t>):</w:t>
+              <w:t>def addnumbers(**kwargs):</w:t>
             </w:r>
           </w:p>
           <w:p>
             <w:r>
-              <w:t xml:space="preserve">          return </w:t>
-            </w:r>
-            <w:proofErr w:type="spellStart"/>
-            <w:r>
-              <w:t>kwargs</w:t>
-            </w:r>
-            <w:proofErr w:type="spellEnd"/>
-            <w:r>
-              <w:t xml:space="preserve">[“num1”] + </w:t>
-            </w:r>
-            <w:proofErr w:type="spellStart"/>
-            <w:r>
-              <w:t>kwargs</w:t>
-            </w:r>
-            <w:proofErr w:type="spellEnd"/>
-            <w:r>
-              <w:t xml:space="preserve">[“num2”] + </w:t>
-            </w:r>
-            <w:proofErr w:type="spellStart"/>
-            <w:r>
-              <w:t>kwargs</w:t>
-            </w:r>
-            <w:proofErr w:type="spellEnd"/>
-            <w:r>
-              <w:t xml:space="preserve">[“num3”] + </w:t>
-            </w:r>
-            <w:proofErr w:type="spellStart"/>
-            <w:r>
-              <w:t>kwargs</w:t>
-            </w:r>
-            <w:proofErr w:type="spellEnd"/>
-            <w:r>
-              <w:t>[“num4”]</w:t>
+              <w:t xml:space="preserve">          return kwargs[“num1”] + kwargs[“num2”] + kwargs[“num3”] + kwargs[“num4”]</w:t>
             </w:r>
           </w:p>
         </w:tc>
@@ -1760,13 +1507,8 @@
       <w:pPr>
         <w:ind w:left="720"/>
       </w:pPr>
-      <w:proofErr w:type="gramStart"/>
-      <w:r>
-        <w:t>addnumbers(</w:t>
-      </w:r>
-      <w:proofErr w:type="gramEnd"/>
-      <w:r>
-        <w:t>num1=1, num2=1, num3=3, num4=4)</w:t>
+      <w:r>
+        <w:t>addnumbers(num1=1, num2=1, num3=3, num4=4)</w:t>
       </w:r>
     </w:p>
     <w:p>
@@ -1835,10 +1577,7 @@
           </w:p>
           <w:p>
             <w:r>
-              <w:t xml:space="preserve">      return </w:t>
-            </w:r>
-            <w:r>
-              <w:t>1</w:t>
+              <w:t xml:space="preserve">      return 1</w:t>
             </w:r>
           </w:p>
         </w:tc>
@@ -1875,7 +1614,6 @@
           </w:tcPr>
           <w:p>
             <w:r>
-              <w:lastRenderedPageBreak/>
               <w:t>def fun():</w:t>
             </w:r>
           </w:p>
@@ -1896,58 +1634,38 @@
       <w:pPr>
         <w:ind w:left="720"/>
       </w:pPr>
-      <w:proofErr w:type="gramStart"/>
-      <w:r>
-        <w:t>and</w:t>
-      </w:r>
-      <w:proofErr w:type="gramEnd"/>
-      <w:r>
-        <w:t xml:space="preserve"> it can be received as, </w:t>
-      </w:r>
-    </w:p>
-    <w:p>
-      <w:pPr>
-        <w:ind w:left="720"/>
-      </w:pPr>
-      <w:proofErr w:type="gramStart"/>
-      <w:r>
-        <w:t>a</w:t>
-      </w:r>
-      <w:proofErr w:type="gramEnd"/>
-      <w:r>
-        <w:t>, b, c, d = fun()</w:t>
-      </w:r>
-    </w:p>
-    <w:p>
-      <w:pPr>
-        <w:ind w:left="720"/>
-      </w:pPr>
-      <w:proofErr w:type="gramStart"/>
-      <w:r>
-        <w:t>and</w:t>
-      </w:r>
-      <w:proofErr w:type="gramEnd"/>
-      <w:r>
-        <w:t xml:space="preserve"> if some of the return values wanted to be skipped, underscore can be used.</w:t>
-      </w:r>
-    </w:p>
-    <w:p>
-      <w:pPr>
-        <w:ind w:left="720"/>
-      </w:pPr>
-    </w:p>
-    <w:p>
-      <w:pPr>
-        <w:ind w:left="720"/>
-      </w:pPr>
-      <w:r>
-        <w:t xml:space="preserve">_, b, c, _ = </w:t>
-      </w:r>
-      <w:proofErr w:type="gramStart"/>
-      <w:r>
-        <w:t>fun()</w:t>
-      </w:r>
-      <w:proofErr w:type="gramEnd"/>
+      <w:r>
+        <w:t xml:space="preserve">and it can be received as, </w:t>
+      </w:r>
+    </w:p>
+    <w:p>
+      <w:pPr>
+        <w:ind w:left="720"/>
+      </w:pPr>
+      <w:r>
+        <w:t>a, b, c, d = fun()</w:t>
+      </w:r>
+    </w:p>
+    <w:p>
+      <w:pPr>
+        <w:ind w:left="720"/>
+      </w:pPr>
+      <w:r>
+        <w:t>and if some of the return values wanted to be skipped, underscore can be used.</w:t>
+      </w:r>
+    </w:p>
+    <w:p>
+      <w:pPr>
+        <w:ind w:left="720"/>
+      </w:pPr>
+    </w:p>
+    <w:p>
+      <w:pPr>
+        <w:ind w:left="720"/>
+      </w:pPr>
+      <w:r>
+        <w:t>_, b, c, _ = fun()</w:t>
+      </w:r>
     </w:p>
     <w:p>
       <w:pPr>
@@ -1990,10 +1708,7 @@
           </w:p>
           <w:p>
             <w:r>
-              <w:t xml:space="preserve">    yield </w:t>
-            </w:r>
-            <w:r>
-              <w:t>3</w:t>
+              <w:t xml:space="preserve">    yield 3</w:t>
             </w:r>
           </w:p>
         </w:tc>
@@ -2003,13 +1718,9 @@
       <w:pPr>
         <w:ind w:left="720"/>
       </w:pPr>
-      <w:proofErr w:type="gramStart"/>
-      <w:r>
-        <w:t>the</w:t>
-      </w:r>
-      <w:proofErr w:type="gramEnd"/>
-      <w:r>
-        <w:t xml:space="preserve"> above function return 3 </w:t>
+      <w:r>
+        <w:lastRenderedPageBreak/>
+        <w:t xml:space="preserve">the above function return 3 </w:t>
       </w:r>
       <w:r>
         <w:t>values</w:t>
@@ -2051,13 +1762,8 @@
       <w:pPr>
         <w:ind w:left="720"/>
       </w:pPr>
-      <w:proofErr w:type="gramStart"/>
-      <w:r>
-        <w:t>for</w:t>
-      </w:r>
-      <w:proofErr w:type="gramEnd"/>
-      <w:r>
-        <w:t xml:space="preserve"> example, the above function can be assigned to a variable called that as a </w:t>
+      <w:r>
+        <w:t xml:space="preserve">for example, the above function can be assigned to a variable called that as a </w:t>
       </w:r>
       <w:r>
         <w:t>function</w:t>
@@ -2067,33 +1773,16 @@
       <w:pPr>
         <w:ind w:left="720"/>
       </w:pPr>
-      <w:proofErr w:type="spellStart"/>
-      <w:proofErr w:type="gramStart"/>
-      <w:r>
-        <w:t>alterfun</w:t>
-      </w:r>
-      <w:proofErr w:type="spellEnd"/>
-      <w:proofErr w:type="gramEnd"/>
-      <w:r>
-        <w:t xml:space="preserve"> = fun</w:t>
-      </w:r>
-    </w:p>
-    <w:p>
-      <w:pPr>
-        <w:ind w:left="720"/>
-      </w:pPr>
-      <w:proofErr w:type="spellStart"/>
-      <w:proofErr w:type="gramStart"/>
-      <w:r>
-        <w:t>alterfun</w:t>
-      </w:r>
-      <w:proofErr w:type="spellEnd"/>
-      <w:r>
-        <w:t>(</w:t>
-      </w:r>
-      <w:proofErr w:type="gramEnd"/>
-      <w:r>
-        <w:t>) would also return 1, 2, and 3.</w:t>
+      <w:r>
+        <w:t>alterfun = fun</w:t>
+      </w:r>
+    </w:p>
+    <w:p>
+      <w:pPr>
+        <w:ind w:left="720"/>
+      </w:pPr>
+      <w:r>
+        <w:t>alterfun() would also return 1, 2, and 3.</w:t>
       </w:r>
     </w:p>
     <w:p/>
@@ -2149,101 +1838,27 @@
           <w:i/>
           <w:u w:val="single"/>
         </w:rPr>
-        <w:t>__</w:t>
-      </w:r>
-      <w:proofErr w:type="spellStart"/>
-      <w:r>
-        <w:rPr>
-          <w:b/>
-          <w:i/>
-          <w:u w:val="single"/>
-        </w:rPr>
-        <w:t>init</w:t>
-      </w:r>
-      <w:proofErr w:type="spellEnd"/>
-      <w:r>
-        <w:rPr>
-          <w:b/>
-          <w:i/>
-          <w:u w:val="single"/>
-        </w:rPr>
-        <w:t>_</w:t>
-      </w:r>
-      <w:proofErr w:type="gramStart"/>
-      <w:r>
-        <w:rPr>
-          <w:b/>
-          <w:i/>
-          <w:u w:val="single"/>
-        </w:rPr>
-        <w:t>_  and</w:t>
-      </w:r>
-      <w:proofErr w:type="gramEnd"/>
-      <w:r>
-        <w:rPr>
-          <w:b/>
-          <w:i/>
-          <w:u w:val="single"/>
-        </w:rPr>
-        <w:t xml:space="preserve">  __del__</w:t>
-      </w:r>
-    </w:p>
-    <w:p>
-      <w:r>
-        <w:t>Class can contain any number of functions including special functions like __</w:t>
-      </w:r>
-      <w:proofErr w:type="spellStart"/>
-      <w:r>
-        <w:t>init</w:t>
-      </w:r>
-      <w:proofErr w:type="spellEnd"/>
-      <w:r>
-        <w:t xml:space="preserve">__ and __del__. </w:t>
-      </w:r>
-      <w:proofErr w:type="spellStart"/>
-      <w:r>
-        <w:t>Init</w:t>
-      </w:r>
-      <w:proofErr w:type="spellEnd"/>
-      <w:r>
-        <w:t xml:space="preserve"> is a constructor and whereas </w:t>
-      </w:r>
-      <w:proofErr w:type="gramStart"/>
-      <w:r>
-        <w:t>del</w:t>
-      </w:r>
-      <w:proofErr w:type="gramEnd"/>
-      <w:r>
-        <w:t xml:space="preserve"> is destructor.</w:t>
-      </w:r>
-    </w:p>
-    <w:p>
-      <w:proofErr w:type="spellStart"/>
-      <w:r>
-        <w:t>Init</w:t>
-      </w:r>
-      <w:proofErr w:type="spellEnd"/>
-      <w:r>
-        <w:t xml:space="preserve"> will be executed whenever the class is initiated and </w:t>
-      </w:r>
-      <w:proofErr w:type="gramStart"/>
-      <w:r>
-        <w:t>del</w:t>
-      </w:r>
-      <w:proofErr w:type="gramEnd"/>
-      <w:r>
-        <w:t xml:space="preserve"> will be executed whenever object of the class is closed.</w:t>
-      </w:r>
-    </w:p>
-    <w:p>
-      <w:pPr>
-        <w:rPr>
-          <w:b/>
-          <w:i/>
-          <w:u w:val="single"/>
-        </w:rPr>
-      </w:pPr>
-      <w:proofErr w:type="gramStart"/>
+        <w:t>__init__  and  __del__</w:t>
+      </w:r>
+    </w:p>
+    <w:p>
+      <w:r>
+        <w:t>Class can contain any number of functions including special functions like __init__ and __del__. Init is a constructor and whereas del is destructor.</w:t>
+      </w:r>
+    </w:p>
+    <w:p>
+      <w:r>
+        <w:t>Init will be executed whenever the class is initiated and del will be executed whenever object of the class is closed.</w:t>
+      </w:r>
+    </w:p>
+    <w:p>
+      <w:pPr>
+        <w:rPr>
+          <w:b/>
+          <w:i/>
+          <w:u w:val="single"/>
+        </w:rPr>
+      </w:pPr>
       <w:r>
         <w:rPr>
           <w:b/>
@@ -2252,7 +1867,6 @@
         </w:rPr>
         <w:t>self</w:t>
       </w:r>
-      <w:proofErr w:type="gramEnd"/>
     </w:p>
     <w:p>
       <w:pPr>
@@ -2273,10 +1887,7 @@
       </w:r>
     </w:p>
     <w:p/>
-    <w:p>
-      <w:bookmarkStart w:id="0" w:name="_GoBack"/>
-      <w:bookmarkEnd w:id="0"/>
-    </w:p>
+    <w:p/>
     <w:sectPr>
       <w:pgSz w:w="12240" w:h="15840"/>
       <w:pgMar w:top="1440" w:right="1440" w:bottom="1440" w:left="1440" w:header="720" w:footer="720" w:gutter="0"/>

</xml_diff>